<commit_message>
Addition in Project Report
</commit_message>
<xml_diff>
--- a/MedAssistance ERP - Report.docx
+++ b/MedAssistance ERP - Report.docx
@@ -242,23 +242,7 @@
           <w:b/>
           <w:sz w:val="32"/>
         </w:rPr>
-        <w:t xml:space="preserve">Under the guidance of Mr. </w:t>
-      </w:r>
-      <w:proofErr w:type="spellStart"/>
-      <w:r>
-        <w:rPr>
-          <w:b/>
-          <w:sz w:val="32"/>
-        </w:rPr>
-        <w:t>Navaljeet</w:t>
-      </w:r>
-      <w:proofErr w:type="spellEnd"/>
-      <w:r>
-        <w:rPr>
-          <w:b/>
-          <w:sz w:val="32"/>
-        </w:rPr>
-        <w:t xml:space="preserve"> Singh</w:t>
+        <w:t>Under the guidance of Mr. Navaljeet Singh</w:t>
       </w:r>
     </w:p>
     <w:p>
@@ -643,15 +627,7 @@
         <w:t xml:space="preserve"> </w:t>
       </w:r>
       <w:r>
-        <w:t>entitled “</w:t>
-      </w:r>
-      <w:proofErr w:type="spellStart"/>
-      <w:r>
-        <w:t>MedAssistance</w:t>
-      </w:r>
-      <w:proofErr w:type="spellEnd"/>
-      <w:r>
-        <w:t xml:space="preserve"> ERP”, in partial </w:t>
+        <w:t xml:space="preserve">entitled “MedAssistance ERP”, in partial </w:t>
       </w:r>
       <w:r>
         <w:t>fulfilment</w:t>
@@ -765,15 +741,7 @@
         <w:t xml:space="preserve"> </w:t>
       </w:r>
       <w:r>
-        <w:t xml:space="preserve">and Technology, </w:t>
-      </w:r>
-      <w:proofErr w:type="spellStart"/>
-      <w:r>
-        <w:t>Guna</w:t>
-      </w:r>
-      <w:proofErr w:type="spellEnd"/>
-      <w:r>
-        <w:t>, as per the best of my knowledge and belief there is no infringement</w:t>
+        <w:t>and Technology, Guna, as per the best of my knowledge and belief there is no infringement</w:t>
       </w:r>
       <w:r>
         <w:rPr>
@@ -1044,21 +1012,8 @@
           <w:docGrid w:linePitch="100"/>
         </w:sectPr>
       </w:pPr>
-      <w:proofErr w:type="spellStart"/>
-      <w:r>
-        <w:t>Raghogarh</w:t>
-      </w:r>
-      <w:proofErr w:type="spellEnd"/>
-      <w:r>
-        <w:t xml:space="preserve">, </w:t>
-      </w:r>
-      <w:proofErr w:type="spellStart"/>
-      <w:r>
-        <w:t>Guna</w:t>
-      </w:r>
-      <w:proofErr w:type="spellEnd"/>
-      <w:r>
-        <w:t xml:space="preserve"> –</w:t>
+      <w:r>
+        <w:t>Raghogarh, Guna –</w:t>
       </w:r>
       <w:r>
         <w:rPr>
@@ -1349,82 +1304,56 @@
       <w:r>
         <w:t>This is to certify that the work titled “</w:t>
       </w:r>
-      <w:proofErr w:type="spellStart"/>
       <w:r>
         <w:rPr>
           <w:b/>
         </w:rPr>
-        <w:t>MedAssistance</w:t>
-      </w:r>
-      <w:proofErr w:type="spellEnd"/>
+        <w:t>MedAssistance ERP</w:t>
+      </w:r>
+      <w:r>
+        <w:t>”</w:t>
+      </w:r>
+      <w:r>
+        <w:rPr>
+          <w:spacing w:val="-19"/>
+        </w:rPr>
+        <w:t xml:space="preserve"> </w:t>
+      </w:r>
+      <w:r>
+        <w:t>submitted</w:t>
+      </w:r>
+      <w:r>
+        <w:rPr>
+          <w:spacing w:val="-20"/>
+        </w:rPr>
+        <w:t xml:space="preserve"> </w:t>
+      </w:r>
+      <w:r>
+        <w:t>by</w:t>
+      </w:r>
+      <w:r>
+        <w:rPr>
+          <w:spacing w:val="-21"/>
+        </w:rPr>
+        <w:t xml:space="preserve"> </w:t>
+      </w:r>
+      <w:r>
+        <w:t xml:space="preserve">“Richesh Gupta, Rohit Singh, Satyam Upadhyay” in partial </w:t>
+      </w:r>
+      <w:r>
+        <w:t>fulfilment</w:t>
+      </w:r>
+      <w:r>
+        <w:t xml:space="preserve"> for the award of the degree of </w:t>
+      </w:r>
       <w:r>
         <w:rPr>
           <w:b/>
         </w:rPr>
-        <w:t xml:space="preserve"> ERP</w:t>
-      </w:r>
-      <w:r>
-        <w:t>”</w:t>
-      </w:r>
-      <w:r>
-        <w:rPr>
-          <w:spacing w:val="-19"/>
-        </w:rPr>
-        <w:t xml:space="preserve"> </w:t>
-      </w:r>
-      <w:r>
-        <w:t>submitted</w:t>
-      </w:r>
-      <w:r>
-        <w:rPr>
-          <w:spacing w:val="-20"/>
-        </w:rPr>
-        <w:t xml:space="preserve"> </w:t>
-      </w:r>
-      <w:r>
-        <w:t>by</w:t>
-      </w:r>
-      <w:r>
-        <w:rPr>
-          <w:spacing w:val="-21"/>
-        </w:rPr>
-        <w:t xml:space="preserve"> </w:t>
-      </w:r>
-      <w:r>
-        <w:t xml:space="preserve">“Richesh Gupta, Rohit Singh, Satyam Upadhyay” in partial </w:t>
-      </w:r>
-      <w:r>
-        <w:t>fulfilment</w:t>
-      </w:r>
-      <w:r>
-        <w:t xml:space="preserve"> for the award of the degree of </w:t>
-      </w:r>
-      <w:proofErr w:type="spellStart"/>
-      <w:proofErr w:type="gramStart"/>
-      <w:r>
-        <w:rPr>
-          <w:b/>
-        </w:rPr>
-        <w:t>B.Tech</w:t>
-      </w:r>
-      <w:proofErr w:type="spellEnd"/>
-      <w:proofErr w:type="gramEnd"/>
-      <w:r>
-        <w:rPr>
-          <w:b/>
-        </w:rPr>
-        <w:t xml:space="preserve"> </w:t>
-      </w:r>
-      <w:r>
-        <w:t xml:space="preserve">of Jaypee University of Engineering &amp; Technology, </w:t>
-      </w:r>
-      <w:proofErr w:type="spellStart"/>
-      <w:r>
-        <w:t>Guna</w:t>
-      </w:r>
-      <w:proofErr w:type="spellEnd"/>
-      <w:r>
-        <w:t xml:space="preserve"> has been carried out under my supervision.</w:t>
+        <w:t xml:space="preserve">B.Tech </w:t>
+      </w:r>
+      <w:r>
+        <w:t>of Jaypee University of Engineering &amp; Technology, Guna has been carried out under my supervision.</w:t>
       </w:r>
       <w:r>
         <w:rPr>
@@ -1728,15 +1657,7 @@
         <w:jc w:val="both"/>
       </w:pPr>
       <w:r>
-        <w:t xml:space="preserve">Mr. </w:t>
-      </w:r>
-      <w:proofErr w:type="spellStart"/>
-      <w:r>
-        <w:t>Navaljeet</w:t>
-      </w:r>
-      <w:proofErr w:type="spellEnd"/>
-      <w:r>
-        <w:t xml:space="preserve"> Singh </w:t>
+        <w:t xml:space="preserve">Mr. Navaljeet Singh </w:t>
       </w:r>
     </w:p>
     <w:p>
@@ -1839,23 +1760,7 @@
           <w:sz w:val="28"/>
           <w:szCs w:val="28"/>
         </w:rPr>
-        <w:t xml:space="preserve"> Singh (181B172)”</w:t>
-      </w:r>
-      <w:proofErr w:type="gramStart"/>
-      <w:r>
-        <w:rPr>
-          <w:sz w:val="28"/>
-          <w:szCs w:val="28"/>
-        </w:rPr>
-        <w:t>,”Satyam</w:t>
-      </w:r>
-      <w:proofErr w:type="gramEnd"/>
-      <w:r>
-        <w:rPr>
-          <w:sz w:val="28"/>
-          <w:szCs w:val="28"/>
-        </w:rPr>
-        <w:t xml:space="preserve"> Upadhyay (181B186)”, would like to acknowledge the following faculties for their invaluable time and support in the development of this project:</w:t>
+        <w:t xml:space="preserve"> Singh (181B172)”,”Satyam Upadhyay (181B186)”, would like to acknowledge the following faculties for their invaluable time and support in the development of this project:</w:t>
       </w:r>
     </w:p>
     <w:p>
@@ -1882,23 +1787,7 @@
           <w:sz w:val="28"/>
           <w:szCs w:val="28"/>
         </w:rPr>
-        <w:t xml:space="preserve">Mr. </w:t>
-      </w:r>
-      <w:proofErr w:type="spellStart"/>
-      <w:r>
-        <w:rPr>
-          <w:sz w:val="28"/>
-          <w:szCs w:val="28"/>
-        </w:rPr>
-        <w:t>Navaljeet</w:t>
-      </w:r>
-      <w:proofErr w:type="spellEnd"/>
-      <w:r>
-        <w:rPr>
-          <w:sz w:val="28"/>
-          <w:szCs w:val="28"/>
-        </w:rPr>
-        <w:t xml:space="preserve"> Singh, mentor, without whose help and support throughout, this project would not have been possible.</w:t>
+        <w:t>Mr. Navaljeet Singh, mentor, without whose help and support throughout, this project would not have been possible.</w:t>
       </w:r>
     </w:p>
     <w:p>
@@ -4715,27 +4604,7 @@
           <w:sz w:val="28"/>
           <w:szCs w:val="24"/>
         </w:rPr>
-        <w:t xml:space="preserve">No module to </w:t>
-      </w:r>
-      <w:proofErr w:type="spellStart"/>
-      <w:r>
-        <w:rPr>
-          <w:b w:val="0"/>
-          <w:bCs w:val="0"/>
-          <w:sz w:val="28"/>
-          <w:szCs w:val="24"/>
-        </w:rPr>
-        <w:t>analyze</w:t>
-      </w:r>
-      <w:proofErr w:type="spellEnd"/>
-      <w:r>
-        <w:rPr>
-          <w:b w:val="0"/>
-          <w:bCs w:val="0"/>
-          <w:sz w:val="28"/>
-          <w:szCs w:val="24"/>
-        </w:rPr>
-        <w:t xml:space="preserve"> data.</w:t>
+        <w:t>No module to analyze data.</w:t>
       </w:r>
     </w:p>
     <w:p>
@@ -6037,27 +5906,7 @@
           <w:sz w:val="28"/>
           <w:szCs w:val="24"/>
         </w:rPr>
-        <w:t xml:space="preserve">Agile development is used wherever quick development </w:t>
-      </w:r>
-      <w:proofErr w:type="gramStart"/>
-      <w:r>
-        <w:rPr>
-          <w:b w:val="0"/>
-          <w:bCs w:val="0"/>
-          <w:sz w:val="28"/>
-          <w:szCs w:val="24"/>
-        </w:rPr>
-        <w:t>is required,</w:t>
-      </w:r>
-      <w:proofErr w:type="gramEnd"/>
-      <w:r>
-        <w:rPr>
-          <w:b w:val="0"/>
-          <w:bCs w:val="0"/>
-          <w:sz w:val="28"/>
-          <w:szCs w:val="24"/>
-        </w:rPr>
-        <w:t xml:space="preserve"> in our case it was.</w:t>
+        <w:t>Agile development is used wherever quick development is required, in our case it was.</w:t>
       </w:r>
     </w:p>
     <w:p>
@@ -6257,20 +6106,25 @@
           <w:sz w:val="36"/>
         </w:rPr>
         <w:lastRenderedPageBreak/>
-        <w:t>7.</w:t>
+        <w:t xml:space="preserve">7.1 </w:t>
       </w:r>
       <w:r>
         <w:rPr>
           <w:sz w:val="36"/>
         </w:rPr>
-        <w:t xml:space="preserve">1 </w:t>
-      </w:r>
-      <w:r>
+        <w:t>Scope of the project</w:t>
+      </w:r>
+    </w:p>
+    <w:p>
+      <w:pPr>
+        <w:pStyle w:val="Heading1"/>
+        <w:tabs>
+          <w:tab w:val="left" w:pos="4837"/>
+        </w:tabs>
         <w:rPr>
           <w:sz w:val="36"/>
         </w:rPr>
-        <w:t>Scope of the project</w:t>
-      </w:r>
+      </w:pPr>
     </w:p>
     <w:p>
       <w:pPr>
@@ -6279,17 +6133,6 @@
           <w:tab w:val="left" w:pos="4837"/>
         </w:tabs>
         <w:rPr>
-          <w:sz w:val="36"/>
-        </w:rPr>
-      </w:pPr>
-    </w:p>
-    <w:p>
-      <w:pPr>
-        <w:pStyle w:val="Heading1"/>
-        <w:tabs>
-          <w:tab w:val="left" w:pos="4837"/>
-        </w:tabs>
-        <w:rPr>
           <w:b w:val="0"/>
           <w:bCs w:val="0"/>
           <w:sz w:val="28"/>
@@ -6312,27 +6155,7 @@
           <w:sz w:val="28"/>
           <w:szCs w:val="24"/>
         </w:rPr>
-        <w:t xml:space="preserve"> scope of project stage, we try to analyse the project’s tentative timeline and </w:t>
-      </w:r>
-      <w:proofErr w:type="gramStart"/>
-      <w:r>
-        <w:rPr>
-          <w:b w:val="0"/>
-          <w:bCs w:val="0"/>
-          <w:sz w:val="28"/>
-          <w:szCs w:val="24"/>
-        </w:rPr>
-        <w:t>it’s</w:t>
-      </w:r>
-      <w:proofErr w:type="gramEnd"/>
-      <w:r>
-        <w:rPr>
-          <w:b w:val="0"/>
-          <w:bCs w:val="0"/>
-          <w:sz w:val="28"/>
-          <w:szCs w:val="24"/>
-        </w:rPr>
-        <w:t xml:space="preserve"> cost</w:t>
+        <w:t xml:space="preserve"> scope of project stage, we try to analyse the project’s tentative timeline and it’s cost</w:t>
       </w:r>
     </w:p>
     <w:p>
@@ -7336,29 +7159,7 @@
           <w:szCs w:val="28"/>
           <w:shd w:val="clear" w:color="auto" w:fill="F9F9F9"/>
         </w:rPr>
-        <w:t xml:space="preserve">Python with dynamic semantics is an interpreted, object-oriented, high-level programming language. Combined with dynamic typing and dynamic linking, its high-level </w:t>
-      </w:r>
-      <w:proofErr w:type="gramStart"/>
-      <w:r>
-        <w:rPr>
-          <w:b w:val="0"/>
-          <w:bCs w:val="0"/>
-          <w:sz w:val="28"/>
-          <w:szCs w:val="28"/>
-          <w:shd w:val="clear" w:color="auto" w:fill="F9F9F9"/>
-        </w:rPr>
-        <w:t>built in</w:t>
-      </w:r>
-      <w:proofErr w:type="gramEnd"/>
-      <w:r>
-        <w:rPr>
-          <w:b w:val="0"/>
-          <w:bCs w:val="0"/>
-          <w:sz w:val="28"/>
-          <w:szCs w:val="28"/>
-          <w:shd w:val="clear" w:color="auto" w:fill="F9F9F9"/>
-        </w:rPr>
-        <w:t xml:space="preserve"> data structures make it very attractive for Rapid Application Creation, as well as for use as a scripting or glue language to link existing components together</w:t>
+        <w:t>Python with dynamic semantics is an interpreted, object-oriented, high-level programming language. Combined with dynamic typing and dynamic linking, its high-level built in data structures make it very attractive for Rapid Application Creation, as well as for use as a scripting or glue language to link existing components together</w:t>
       </w:r>
       <w:r>
         <w:rPr>
@@ -9148,16 +8949,15 @@
           <w:sz w:val="28"/>
           <w:szCs w:val="28"/>
         </w:rPr>
-        <w:t xml:space="preserve"> was first released in June 2015 and introduced new </w:t>
-      </w:r>
-      <w:proofErr w:type="gramStart"/>
+        <w:t> was first released in June 2015 and introduced new ui</w:t>
+      </w:r>
       <w:r>
         <w:rPr>
           <w:color w:val="0A0A23"/>
           <w:sz w:val="28"/>
           <w:szCs w:val="28"/>
         </w:rPr>
-        <w:t>ui</w:t>
+        <w:t xml:space="preserve"> </w:t>
       </w:r>
       <w:r>
         <w:rPr>
@@ -9165,24 +8965,7 @@
           <w:sz w:val="28"/>
           <w:szCs w:val="28"/>
         </w:rPr>
-        <w:t xml:space="preserve"> </w:t>
-      </w:r>
-      <w:r>
-        <w:rPr>
-          <w:color w:val="0A0A23"/>
-          <w:sz w:val="28"/>
-          <w:szCs w:val="28"/>
-        </w:rPr>
-        <w:t>,</w:t>
-      </w:r>
-      <w:proofErr w:type="gramEnd"/>
-      <w:r>
-        <w:rPr>
-          <w:color w:val="0A0A23"/>
-          <w:sz w:val="28"/>
-          <w:szCs w:val="28"/>
-        </w:rPr>
-        <w:t xml:space="preserve"> several bug fixes, enhancements, and default theme improvements.</w:t>
+        <w:t>, several bug fixes, enhancements, and default theme improvements.</w:t>
       </w:r>
     </w:p>
     <w:p>
@@ -9495,27 +9278,7 @@
           <w:szCs w:val="28"/>
           <w:lang w:eastAsia="en-IN" w:bidi="ar-SA"/>
         </w:rPr>
-        <w:t xml:space="preserve">JavaScript embraces event-driven, functional and im-perative programming types as a multi-paradigm language. For dealing with text, dates, regular expressions, standard data structures, and the Document Object Model, it has application programming interfaces (APIs) (DOM). </w:t>
-      </w:r>
-      <w:proofErr w:type="gramStart"/>
-      <w:r>
-        <w:rPr>
-          <w:kern w:val="0"/>
-          <w:sz w:val="28"/>
-          <w:szCs w:val="28"/>
-          <w:lang w:eastAsia="en-IN" w:bidi="ar-SA"/>
-        </w:rPr>
-        <w:t>However</w:t>
-      </w:r>
-      <w:proofErr w:type="gramEnd"/>
-      <w:r>
-        <w:rPr>
-          <w:kern w:val="0"/>
-          <w:sz w:val="28"/>
-          <w:szCs w:val="28"/>
-          <w:lang w:eastAsia="en-IN" w:bidi="ar-SA"/>
-        </w:rPr>
-        <w:t xml:space="preserve"> the language itself does not provide any in-put/output (I/O), such as networking, storage, or graphics facilities, as the host envi-ronment (usually a web browser) provides those APIs.</w:t>
+        <w:t>JavaScript embraces event-driven, functional and im-perative programming types as a multi-paradigm language. For dealing with text, dates, regular expressions, standard data structures, and the Document Object Model, it has application programming interfaces (APIs) (DOM). However the language itself does not provide any in-put/output (I/O), such as networking, storage, or graphics facilities, as the host envi-ronment (usually a web browser) provides those APIs.</w:t>
       </w:r>
     </w:p>
     <w:p>
@@ -9621,9 +9384,8 @@
           <w:szCs w:val="28"/>
           <w:lang w:eastAsia="en-IN" w:bidi="ar-SA"/>
         </w:rPr>
-        <w:t xml:space="preserve">There are subsets of general JavaScript-ADsafe, Secure ECMAScript (SES)-that provide higher security levels, particularly on third-party code (such as ads). Caja is another JavaScript and HTMLL third-party secure embedding and isolation </w:t>
-      </w:r>
-      <w:proofErr w:type="gramStart"/>
+        <w:t>There are subsets of general JavaScript-ADsafe, Secure ECMAScript (SES)-that provide higher security levels, particularly on third-party code (such as ads). Caja is another JavaScript and HTMLL third-party secure embedding and isolation project.</w:t>
+      </w:r>
       <w:r>
         <w:rPr>
           <w:kern w:val="0"/>
@@ -9631,18 +9393,8 @@
           <w:szCs w:val="28"/>
           <w:lang w:eastAsia="en-IN" w:bidi="ar-SA"/>
         </w:rPr>
-        <w:t>project.</w:t>
-      </w:r>
-      <w:r>
-        <w:rPr>
-          <w:kern w:val="0"/>
-          <w:sz w:val="28"/>
-          <w:szCs w:val="28"/>
-          <w:lang w:eastAsia="en-IN" w:bidi="ar-SA"/>
-        </w:rPr>
         <w:t>.</w:t>
       </w:r>
-      <w:proofErr w:type="gramEnd"/>
     </w:p>
     <w:p>
       <w:pPr>
@@ -9947,27 +9699,7 @@
           <w:szCs w:val="28"/>
           <w:lang w:eastAsia="en-IN" w:bidi="ar-SA"/>
         </w:rPr>
-        <w:t xml:space="preserve">The World Wide Web consists primarily of HTML documents distributed via the Hypertext Transfer Protocol from web servers to web browsers (HTTP). </w:t>
-      </w:r>
-      <w:proofErr w:type="gramStart"/>
-      <w:r>
-        <w:rPr>
-          <w:kern w:val="0"/>
-          <w:sz w:val="28"/>
-          <w:szCs w:val="28"/>
-          <w:lang w:eastAsia="en-IN" w:bidi="ar-SA"/>
-        </w:rPr>
-        <w:t>However</w:t>
-      </w:r>
-      <w:proofErr w:type="gramEnd"/>
-      <w:r>
-        <w:rPr>
-          <w:kern w:val="0"/>
-          <w:sz w:val="28"/>
-          <w:szCs w:val="28"/>
-          <w:lang w:eastAsia="en-IN" w:bidi="ar-SA"/>
-        </w:rPr>
-        <w:t xml:space="preserve"> in addition to </w:t>
+        <w:t xml:space="preserve">The World Wide Web consists primarily of HTML documents distributed via the Hypertext Transfer Protocol from web servers to web browsers (HTTP). However in addition to </w:t>
       </w:r>
       <w:r>
         <w:rPr>
@@ -10180,31 +9912,7 @@
           <w:szCs w:val="28"/>
           <w:lang w:eastAsia="en-IN" w:bidi="ar-SA"/>
         </w:rPr>
-        <w:t xml:space="preserve">Formatting and content separation also </w:t>
-      </w:r>
-      <w:proofErr w:type="gramStart"/>
-      <w:r>
-        <w:rPr>
-          <w:color w:val="333333"/>
-          <w:spacing w:val="3"/>
-          <w:kern w:val="0"/>
-          <w:sz w:val="28"/>
-          <w:szCs w:val="28"/>
-          <w:lang w:eastAsia="en-IN" w:bidi="ar-SA"/>
-        </w:rPr>
-        <w:t>allows</w:t>
-      </w:r>
-      <w:proofErr w:type="gramEnd"/>
-      <w:r>
-        <w:rPr>
-          <w:color w:val="333333"/>
-          <w:spacing w:val="3"/>
-          <w:kern w:val="0"/>
-          <w:sz w:val="28"/>
-          <w:szCs w:val="28"/>
-          <w:lang w:eastAsia="en-IN" w:bidi="ar-SA"/>
-        </w:rPr>
-        <w:t xml:space="preserve"> it possible to display the same markup page for various rendering methods in different styles, such as on-screen, print, voice (via speech-based browser or screen reader), and on Braille-based touch devices. CSS also has alternative formatting guidelines when viewing content on a mobile device.</w:t>
+        <w:t>Formatting and content separation also allows it possible to display the same markup page for various rendering methods in different styles, such as on-screen, print, voice (via speech-based browser or screen reader), and on Braille-based touch devices. CSS also has alternative formatting guidelines when viewing content on a mobile device.</w:t>
       </w:r>
     </w:p>
     <w:p>
@@ -10755,31 +10463,7 @@
           <w:szCs w:val="28"/>
           <w:shd w:val="clear" w:color="auto" w:fill="FFFFFF"/>
         </w:rPr>
-        <w:t>The XMLHttpRequest built-in object, or the latest "</w:t>
-      </w:r>
-      <w:proofErr w:type="gramStart"/>
-      <w:r>
-        <w:rPr>
-          <w:b w:val="0"/>
-          <w:bCs w:val="0"/>
-          <w:color w:val="202122"/>
-          <w:sz w:val="28"/>
-          <w:szCs w:val="28"/>
-          <w:shd w:val="clear" w:color="auto" w:fill="FFFFFF"/>
-        </w:rPr>
-        <w:t>fetch(</w:t>
-      </w:r>
-      <w:proofErr w:type="gramEnd"/>
-      <w:r>
-        <w:rPr>
-          <w:b w:val="0"/>
-          <w:bCs w:val="0"/>
-          <w:color w:val="202122"/>
-          <w:sz w:val="28"/>
-          <w:szCs w:val="28"/>
-          <w:shd w:val="clear" w:color="auto" w:fill="FFFFFF"/>
-        </w:rPr>
-        <w:t>)" functionality in JavaScript since 2017, is widely used to run Ajax on web pages, allowing websites to load content onto the screen without refreshing the page. Ajax isn't a modern technology, or a foreign language, but a new way of using current technologies.</w:t>
+        <w:t>The XMLHttpRequest built-in object, or the latest "fetch()" functionality in JavaScript since 2017, is widely used to run Ajax on web pages, allowing websites to load content onto the screen without refreshing the page. Ajax isn't a modern technology, or a foreign language, but a new way of using current technologies.</w:t>
       </w:r>
     </w:p>
     <w:p>
@@ -11345,6 +11029,7 @@
         <w:suppressAutoHyphens w:val="0"/>
         <w:spacing w:before="100" w:beforeAutospacing="1" w:after="24"/>
         <w:rPr>
+          <w:rStyle w:val="mw-headline"/>
           <w:sz w:val="28"/>
           <w:szCs w:val="28"/>
         </w:rPr>
@@ -11357,6 +11042,1011 @@
           <w:szCs w:val="28"/>
         </w:rPr>
         <w:t>Selenium Remote Control</w:t>
+      </w:r>
+    </w:p>
+    <w:p>
+      <w:pPr>
+        <w:shd w:val="clear" w:color="auto" w:fill="FFFFFF"/>
+        <w:suppressAutoHyphens w:val="0"/>
+        <w:spacing w:before="100" w:beforeAutospacing="1" w:after="24"/>
+        <w:rPr>
+          <w:sz w:val="28"/>
+          <w:szCs w:val="28"/>
+        </w:rPr>
+      </w:pPr>
+    </w:p>
+    <w:p>
+      <w:pPr>
+        <w:shd w:val="clear" w:color="auto" w:fill="FFFFFF"/>
+        <w:suppressAutoHyphens w:val="0"/>
+        <w:spacing w:before="100" w:beforeAutospacing="1" w:after="24"/>
+        <w:rPr>
+          <w:sz w:val="28"/>
+          <w:szCs w:val="28"/>
+        </w:rPr>
+      </w:pPr>
+    </w:p>
+    <w:p>
+      <w:pPr>
+        <w:shd w:val="clear" w:color="auto" w:fill="FFFFFF"/>
+        <w:suppressAutoHyphens w:val="0"/>
+        <w:spacing w:before="100" w:beforeAutospacing="1" w:after="24"/>
+        <w:rPr>
+          <w:sz w:val="28"/>
+          <w:szCs w:val="28"/>
+        </w:rPr>
+      </w:pPr>
+    </w:p>
+    <w:p>
+      <w:pPr>
+        <w:shd w:val="clear" w:color="auto" w:fill="FFFFFF"/>
+        <w:suppressAutoHyphens w:val="0"/>
+        <w:spacing w:before="100" w:beforeAutospacing="1" w:after="24"/>
+        <w:rPr>
+          <w:sz w:val="28"/>
+          <w:szCs w:val="28"/>
+        </w:rPr>
+      </w:pPr>
+    </w:p>
+    <w:p>
+      <w:pPr>
+        <w:shd w:val="clear" w:color="auto" w:fill="FFFFFF"/>
+        <w:suppressAutoHyphens w:val="0"/>
+        <w:spacing w:before="100" w:beforeAutospacing="1" w:after="24"/>
+        <w:rPr>
+          <w:sz w:val="28"/>
+          <w:szCs w:val="28"/>
+        </w:rPr>
+      </w:pPr>
+    </w:p>
+    <w:p>
+      <w:pPr>
+        <w:shd w:val="clear" w:color="auto" w:fill="FFFFFF"/>
+        <w:suppressAutoHyphens w:val="0"/>
+        <w:spacing w:before="100" w:beforeAutospacing="1" w:after="24"/>
+        <w:rPr>
+          <w:sz w:val="28"/>
+          <w:szCs w:val="28"/>
+        </w:rPr>
+      </w:pPr>
+    </w:p>
+    <w:p>
+      <w:pPr>
+        <w:shd w:val="clear" w:color="auto" w:fill="FFFFFF"/>
+        <w:suppressAutoHyphens w:val="0"/>
+        <w:spacing w:before="100" w:beforeAutospacing="1" w:after="24"/>
+        <w:rPr>
+          <w:sz w:val="28"/>
+          <w:szCs w:val="28"/>
+        </w:rPr>
+      </w:pPr>
+    </w:p>
+    <w:p>
+      <w:pPr>
+        <w:shd w:val="clear" w:color="auto" w:fill="FFFFFF"/>
+        <w:suppressAutoHyphens w:val="0"/>
+        <w:spacing w:before="100" w:beforeAutospacing="1" w:after="24"/>
+        <w:rPr>
+          <w:sz w:val="28"/>
+          <w:szCs w:val="28"/>
+        </w:rPr>
+      </w:pPr>
+    </w:p>
+    <w:p>
+      <w:pPr>
+        <w:shd w:val="clear" w:color="auto" w:fill="FFFFFF"/>
+        <w:suppressAutoHyphens w:val="0"/>
+        <w:spacing w:before="100" w:beforeAutospacing="1" w:after="24"/>
+        <w:rPr>
+          <w:sz w:val="28"/>
+          <w:szCs w:val="28"/>
+        </w:rPr>
+      </w:pPr>
+    </w:p>
+    <w:p>
+      <w:pPr>
+        <w:shd w:val="clear" w:color="auto" w:fill="FFFFFF"/>
+        <w:suppressAutoHyphens w:val="0"/>
+        <w:spacing w:before="100" w:beforeAutospacing="1" w:after="24"/>
+        <w:rPr>
+          <w:sz w:val="28"/>
+          <w:szCs w:val="28"/>
+        </w:rPr>
+      </w:pPr>
+    </w:p>
+    <w:p>
+      <w:pPr>
+        <w:ind w:left="1376"/>
+        <w:rPr>
+          <w:b/>
+          <w:bCs/>
+          <w:sz w:val="32"/>
+          <w:szCs w:val="32"/>
+        </w:rPr>
+      </w:pPr>
+      <w:r>
+        <w:rPr>
+          <w:sz w:val="28"/>
+          <w:szCs w:val="28"/>
+        </w:rPr>
+        <w:br w:type="page"/>
+      </w:r>
+      <w:r>
+        <w:rPr>
+          <w:sz w:val="28"/>
+          <w:szCs w:val="28"/>
+        </w:rPr>
+        <w:lastRenderedPageBreak/>
+        <w:t xml:space="preserve">                          </w:t>
+      </w:r>
+      <w:r>
+        <w:rPr>
+          <w:b/>
+          <w:bCs/>
+          <w:sz w:val="32"/>
+          <w:szCs w:val="32"/>
+        </w:rPr>
+        <w:t>9</w:t>
+      </w:r>
+      <w:r>
+        <w:rPr>
+          <w:b/>
+          <w:bCs/>
+          <w:sz w:val="28"/>
+          <w:szCs w:val="28"/>
+        </w:rPr>
+        <w:t>.</w:t>
+      </w:r>
+      <w:r>
+        <w:rPr>
+          <w:sz w:val="28"/>
+          <w:szCs w:val="28"/>
+        </w:rPr>
+        <w:t xml:space="preserve"> </w:t>
+      </w:r>
+      <w:r>
+        <w:rPr>
+          <w:b/>
+          <w:bCs/>
+          <w:sz w:val="32"/>
+          <w:szCs w:val="32"/>
+        </w:rPr>
+        <w:t>DESIGN DIAGRAMS</w:t>
+      </w:r>
+    </w:p>
+    <w:p>
+      <w:pPr>
+        <w:shd w:val="clear" w:color="auto" w:fill="FFFFFF"/>
+        <w:suppressAutoHyphens w:val="0"/>
+        <w:spacing w:before="100" w:beforeAutospacing="1" w:after="24"/>
+        <w:rPr>
+          <w:sz w:val="28"/>
+          <w:szCs w:val="28"/>
+        </w:rPr>
+      </w:pPr>
+    </w:p>
+    <w:p>
+      <w:pPr>
+        <w:shd w:val="clear" w:color="auto" w:fill="FFFFFF"/>
+        <w:suppressAutoHyphens w:val="0"/>
+        <w:spacing w:before="100" w:beforeAutospacing="1" w:after="24"/>
+        <w:ind w:left="709"/>
+        <w:rPr>
+          <w:b/>
+          <w:bCs/>
+          <w:sz w:val="28"/>
+          <w:szCs w:val="28"/>
+        </w:rPr>
+      </w:pPr>
+      <w:r>
+        <w:rPr>
+          <w:sz w:val="28"/>
+          <w:szCs w:val="28"/>
+        </w:rPr>
+        <w:t xml:space="preserve"> </w:t>
+      </w:r>
+      <w:r>
+        <w:rPr>
+          <w:b/>
+          <w:bCs/>
+          <w:sz w:val="28"/>
+          <w:szCs w:val="28"/>
+        </w:rPr>
+        <w:t xml:space="preserve">1.  </w:t>
+      </w:r>
+      <w:r>
+        <w:rPr>
+          <w:b/>
+          <w:bCs/>
+          <w:sz w:val="28"/>
+          <w:szCs w:val="28"/>
+        </w:rPr>
+        <w:t xml:space="preserve">E-R Diagram: </w:t>
+      </w:r>
+    </w:p>
+    <w:p>
+      <w:pPr>
+        <w:shd w:val="clear" w:color="auto" w:fill="FFFFFF"/>
+        <w:suppressAutoHyphens w:val="0"/>
+        <w:spacing w:before="100" w:beforeAutospacing="1" w:after="24"/>
+        <w:ind w:left="709"/>
+        <w:rPr>
+          <w:b/>
+          <w:bCs/>
+          <w:sz w:val="28"/>
+          <w:szCs w:val="28"/>
+        </w:rPr>
+      </w:pPr>
+    </w:p>
+    <w:p>
+      <w:pPr>
+        <w:suppressAutoHyphens w:val="0"/>
+        <w:autoSpaceDE w:val="0"/>
+        <w:autoSpaceDN w:val="0"/>
+        <w:adjustRightInd w:val="0"/>
+        <w:ind w:left="709"/>
+        <w:rPr>
+          <w:rFonts w:ascii="TimesNewRoman" w:eastAsia="Noto Sans CJK SC" w:hAnsi="TimesNewRoman" w:cs="TimesNewRoman"/>
+          <w:kern w:val="0"/>
+          <w:lang w:bidi="ar-SA"/>
+        </w:rPr>
+      </w:pPr>
+      <w:r>
+        <w:rPr>
+          <w:rFonts w:ascii="TimesNewRoman" w:eastAsia="Noto Sans CJK SC" w:hAnsi="TimesNewRoman" w:cs="TimesNewRoman"/>
+          <w:kern w:val="0"/>
+          <w:lang w:bidi="ar-SA"/>
+        </w:rPr>
+        <w:t>The Entity Relationship Diagram, also known as ERD, ER</w:t>
+      </w:r>
+      <w:r>
+        <w:rPr>
+          <w:rFonts w:ascii="TimesNewRoman" w:eastAsia="Noto Sans CJK SC" w:hAnsi="TimesNewRoman" w:cs="TimesNewRoman"/>
+          <w:kern w:val="0"/>
+          <w:lang w:bidi="ar-SA"/>
+        </w:rPr>
+        <w:t xml:space="preserve"> </w:t>
+      </w:r>
+      <w:r>
+        <w:rPr>
+          <w:rFonts w:ascii="TimesNewRoman" w:eastAsia="Noto Sans CJK SC" w:hAnsi="TimesNewRoman" w:cs="TimesNewRoman"/>
+          <w:kern w:val="0"/>
+          <w:lang w:bidi="ar-SA"/>
+        </w:rPr>
+        <w:t>diagram is a type of structural diagram for use in database design. An ER</w:t>
+      </w:r>
+      <w:r>
+        <w:rPr>
+          <w:rFonts w:ascii="TimesNewRoman" w:eastAsia="Noto Sans CJK SC" w:hAnsi="TimesNewRoman" w:cs="TimesNewRoman"/>
+          <w:kern w:val="0"/>
+          <w:lang w:bidi="ar-SA"/>
+        </w:rPr>
+        <w:t xml:space="preserve"> </w:t>
+      </w:r>
+      <w:r>
+        <w:rPr>
+          <w:rFonts w:ascii="TimesNewRoman" w:eastAsia="Noto Sans CJK SC" w:hAnsi="TimesNewRoman" w:cs="TimesNewRoman"/>
+          <w:kern w:val="0"/>
+          <w:lang w:bidi="ar-SA"/>
+        </w:rPr>
+        <w:t>Diagram contains different symbols and connectors that visualize two</w:t>
+      </w:r>
+    </w:p>
+    <w:p>
+      <w:pPr>
+        <w:suppressAutoHyphens w:val="0"/>
+        <w:autoSpaceDE w:val="0"/>
+        <w:autoSpaceDN w:val="0"/>
+        <w:adjustRightInd w:val="0"/>
+        <w:ind w:left="709"/>
+        <w:rPr>
+          <w:rFonts w:ascii="TimesNewRoman" w:eastAsia="Noto Sans CJK SC" w:hAnsi="TimesNewRoman" w:cs="TimesNewRoman"/>
+          <w:kern w:val="0"/>
+          <w:sz w:val="28"/>
+          <w:szCs w:val="28"/>
+          <w:lang w:bidi="ar-SA"/>
+        </w:rPr>
+      </w:pPr>
+      <w:r>
+        <w:rPr>
+          <w:rFonts w:ascii="TimesNewRoman" w:eastAsia="Noto Sans CJK SC" w:hAnsi="TimesNewRoman" w:cs="TimesNewRoman"/>
+          <w:kern w:val="0"/>
+          <w:lang w:bidi="ar-SA"/>
+        </w:rPr>
+        <w:t>important Information. The major entities within the system scope, and th</w:t>
+      </w:r>
+      <w:r>
+        <w:rPr>
+          <w:rFonts w:ascii="TimesNewRoman" w:eastAsia="Noto Sans CJK SC" w:hAnsi="TimesNewRoman" w:cs="TimesNewRoman"/>
+          <w:kern w:val="0"/>
+          <w:lang w:bidi="ar-SA"/>
+        </w:rPr>
+        <w:t xml:space="preserve">e </w:t>
+      </w:r>
+      <w:r>
+        <w:rPr>
+          <w:rFonts w:ascii="TimesNewRoman" w:eastAsia="Noto Sans CJK SC" w:hAnsi="TimesNewRoman" w:cs="TimesNewRoman"/>
+          <w:kern w:val="0"/>
+          <w:lang w:bidi="ar-SA"/>
+        </w:rPr>
+        <w:t>interrelationships among the entities</w:t>
+      </w:r>
+      <w:r>
+        <w:rPr>
+          <w:rFonts w:ascii="TimesNewRoman" w:eastAsia="Noto Sans CJK SC" w:hAnsi="TimesNewRoman" w:cs="TimesNewRoman"/>
+          <w:kern w:val="0"/>
+          <w:sz w:val="28"/>
+          <w:szCs w:val="28"/>
+          <w:lang w:bidi="ar-SA"/>
+        </w:rPr>
+        <w:t>.</w:t>
+      </w:r>
+    </w:p>
+    <w:p>
+      <w:pPr>
+        <w:suppressAutoHyphens w:val="0"/>
+        <w:autoSpaceDE w:val="0"/>
+        <w:autoSpaceDN w:val="0"/>
+        <w:adjustRightInd w:val="0"/>
+        <w:ind w:left="709"/>
+        <w:rPr>
+          <w:rFonts w:ascii="TimesNewRoman" w:eastAsia="Noto Sans CJK SC" w:hAnsi="TimesNewRoman" w:cs="TimesNewRoman"/>
+          <w:kern w:val="0"/>
+          <w:sz w:val="28"/>
+          <w:szCs w:val="28"/>
+          <w:lang w:bidi="ar-SA"/>
+        </w:rPr>
+      </w:pPr>
+    </w:p>
+    <w:p>
+      <w:pPr>
+        <w:suppressAutoHyphens w:val="0"/>
+        <w:autoSpaceDE w:val="0"/>
+        <w:autoSpaceDN w:val="0"/>
+        <w:adjustRightInd w:val="0"/>
+        <w:ind w:left="709"/>
+        <w:rPr>
+          <w:rFonts w:ascii="TimesNewRoman" w:eastAsia="Noto Sans CJK SC" w:hAnsi="TimesNewRoman" w:cs="TimesNewRoman"/>
+          <w:kern w:val="0"/>
+          <w:lang w:bidi="ar-SA"/>
+        </w:rPr>
+      </w:pPr>
+    </w:p>
+    <w:p>
+      <w:pPr>
+        <w:shd w:val="clear" w:color="auto" w:fill="FFFFFF"/>
+        <w:suppressAutoHyphens w:val="0"/>
+        <w:spacing w:before="100" w:beforeAutospacing="1" w:after="24"/>
+      </w:pPr>
+      <w:r>
+        <w:rPr>
+          <w:rFonts w:ascii="TimesNewRoman" w:eastAsia="Noto Sans CJK SC" w:hAnsi="TimesNewRoman" w:cs="TimesNewRoman"/>
+          <w:noProof/>
+          <w:kern w:val="0"/>
+          <w:lang w:bidi="ar-SA"/>
+        </w:rPr>
+        <w:drawing>
+          <wp:anchor distT="0" distB="0" distL="114300" distR="114300" simplePos="0" relativeHeight="251667456" behindDoc="0" locked="0" layoutInCell="1" allowOverlap="1" wp14:anchorId="5FC03887" wp14:editId="35F6FF52">
+            <wp:simplePos x="0" y="0"/>
+            <wp:positionH relativeFrom="column">
+              <wp:posOffset>241300</wp:posOffset>
+            </wp:positionH>
+            <wp:positionV relativeFrom="paragraph">
+              <wp:posOffset>232410</wp:posOffset>
+            </wp:positionV>
+            <wp:extent cx="6202680" cy="3895090"/>
+            <wp:effectExtent l="0" t="0" r="7620" b="0"/>
+            <wp:wrapSquare wrapText="bothSides"/>
+            <wp:docPr id="20" name="Picture 20"/>
+            <wp:cNvGraphicFramePr>
+              <a:graphicFrameLocks xmlns:a="http://schemas.openxmlformats.org/drawingml/2006/main" noChangeAspect="1"/>
+            </wp:cNvGraphicFramePr>
+            <a:graphic xmlns:a="http://schemas.openxmlformats.org/drawingml/2006/main">
+              <a:graphicData uri="http://schemas.openxmlformats.org/drawingml/2006/picture">
+                <pic:pic xmlns:pic="http://schemas.openxmlformats.org/drawingml/2006/picture">
+                  <pic:nvPicPr>
+                    <pic:cNvPr id="20" name="Picture 20"/>
+                    <pic:cNvPicPr/>
+                  </pic:nvPicPr>
+                  <pic:blipFill>
+                    <a:blip r:embed="rId20">
+                      <a:extLst>
+                        <a:ext uri="{28A0092B-C50C-407E-A947-70E740481C1C}">
+                          <a14:useLocalDpi xmlns:a14="http://schemas.microsoft.com/office/drawing/2010/main" val="0"/>
+                        </a:ext>
+                      </a:extLst>
+                    </a:blip>
+                    <a:stretch>
+                      <a:fillRect/>
+                    </a:stretch>
+                  </pic:blipFill>
+                  <pic:spPr>
+                    <a:xfrm>
+                      <a:off x="0" y="0"/>
+                      <a:ext cx="6202680" cy="3895090"/>
+                    </a:xfrm>
+                    <a:prstGeom prst="rect">
+                      <a:avLst/>
+                    </a:prstGeom>
+                  </pic:spPr>
+                </pic:pic>
+              </a:graphicData>
+            </a:graphic>
+            <wp14:sizeRelH relativeFrom="page">
+              <wp14:pctWidth>0</wp14:pctWidth>
+            </wp14:sizeRelH>
+            <wp14:sizeRelV relativeFrom="page">
+              <wp14:pctHeight>0</wp14:pctHeight>
+            </wp14:sizeRelV>
+          </wp:anchor>
+        </w:drawing>
+      </w:r>
+    </w:p>
+    <w:p>
+      <w:pPr>
+        <w:shd w:val="clear" w:color="auto" w:fill="FFFFFF"/>
+        <w:suppressAutoHyphens w:val="0"/>
+        <w:spacing w:before="100" w:beforeAutospacing="1" w:after="24"/>
+        <w:rPr>
+          <w:sz w:val="28"/>
+          <w:szCs w:val="28"/>
+        </w:rPr>
+      </w:pPr>
+    </w:p>
+    <w:p>
+      <w:pPr>
+        <w:shd w:val="clear" w:color="auto" w:fill="FFFFFF"/>
+        <w:suppressAutoHyphens w:val="0"/>
+        <w:spacing w:before="100" w:beforeAutospacing="1" w:after="24"/>
+        <w:rPr>
+          <w:sz w:val="28"/>
+          <w:szCs w:val="28"/>
+        </w:rPr>
+      </w:pPr>
+    </w:p>
+    <w:p>
+      <w:pPr>
+        <w:shd w:val="clear" w:color="auto" w:fill="FFFFFF"/>
+        <w:suppressAutoHyphens w:val="0"/>
+        <w:spacing w:before="100" w:beforeAutospacing="1" w:after="24"/>
+        <w:ind w:left="1979"/>
+        <w:rPr>
+          <w:b/>
+          <w:bCs/>
+          <w:sz w:val="32"/>
+          <w:szCs w:val="32"/>
+        </w:rPr>
+      </w:pPr>
+    </w:p>
+    <w:p>
+      <w:pPr>
+        <w:shd w:val="clear" w:color="auto" w:fill="FFFFFF"/>
+        <w:suppressAutoHyphens w:val="0"/>
+        <w:spacing w:before="100" w:beforeAutospacing="1" w:after="24"/>
+        <w:ind w:left="1979"/>
+        <w:rPr>
+          <w:b/>
+          <w:bCs/>
+          <w:sz w:val="32"/>
+          <w:szCs w:val="32"/>
+        </w:rPr>
+      </w:pPr>
+    </w:p>
+    <w:p>
+      <w:pPr>
+        <w:shd w:val="clear" w:color="auto" w:fill="FFFFFF"/>
+        <w:suppressAutoHyphens w:val="0"/>
+        <w:spacing w:before="100" w:beforeAutospacing="1" w:after="24"/>
+        <w:ind w:left="1979"/>
+        <w:rPr>
+          <w:b/>
+          <w:bCs/>
+          <w:sz w:val="32"/>
+          <w:szCs w:val="32"/>
+        </w:rPr>
+      </w:pPr>
+    </w:p>
+    <w:p>
+      <w:pPr>
+        <w:shd w:val="clear" w:color="auto" w:fill="FFFFFF"/>
+        <w:suppressAutoHyphens w:val="0"/>
+        <w:spacing w:before="100" w:beforeAutospacing="1" w:after="24"/>
+        <w:ind w:left="1979"/>
+        <w:rPr>
+          <w:b/>
+          <w:bCs/>
+          <w:sz w:val="32"/>
+          <w:szCs w:val="32"/>
+        </w:rPr>
+      </w:pPr>
+    </w:p>
+    <w:p>
+      <w:pPr>
+        <w:shd w:val="clear" w:color="auto" w:fill="FFFFFF"/>
+        <w:suppressAutoHyphens w:val="0"/>
+        <w:spacing w:before="100" w:beforeAutospacing="1" w:after="24"/>
+        <w:ind w:left="1979"/>
+        <w:rPr>
+          <w:b/>
+          <w:bCs/>
+          <w:sz w:val="32"/>
+          <w:szCs w:val="32"/>
+        </w:rPr>
+      </w:pPr>
+    </w:p>
+    <w:p>
+      <w:pPr>
+        <w:shd w:val="clear" w:color="auto" w:fill="FFFFFF"/>
+        <w:suppressAutoHyphens w:val="0"/>
+        <w:spacing w:before="100" w:beforeAutospacing="1" w:after="24"/>
+        <w:ind w:left="1979"/>
+        <w:rPr>
+          <w:b/>
+          <w:bCs/>
+          <w:sz w:val="32"/>
+          <w:szCs w:val="32"/>
+        </w:rPr>
+      </w:pPr>
+    </w:p>
+    <w:p>
+      <w:pPr>
+        <w:shd w:val="clear" w:color="auto" w:fill="FFFFFF"/>
+        <w:suppressAutoHyphens w:val="0"/>
+        <w:spacing w:before="100" w:beforeAutospacing="1" w:after="24"/>
+        <w:ind w:left="1979"/>
+        <w:rPr>
+          <w:b/>
+          <w:bCs/>
+          <w:sz w:val="32"/>
+          <w:szCs w:val="32"/>
+        </w:rPr>
+      </w:pPr>
+    </w:p>
+    <w:p>
+      <w:pPr>
+        <w:shd w:val="clear" w:color="auto" w:fill="FFFFFF"/>
+        <w:suppressAutoHyphens w:val="0"/>
+        <w:spacing w:before="100" w:beforeAutospacing="1" w:after="24"/>
+        <w:ind w:left="1979"/>
+        <w:rPr>
+          <w:b/>
+          <w:bCs/>
+          <w:sz w:val="32"/>
+          <w:szCs w:val="32"/>
+        </w:rPr>
+      </w:pPr>
+    </w:p>
+    <w:p>
+      <w:pPr>
+        <w:shd w:val="clear" w:color="auto" w:fill="FFFFFF"/>
+        <w:suppressAutoHyphens w:val="0"/>
+        <w:spacing w:before="100" w:beforeAutospacing="1" w:after="24"/>
+        <w:rPr>
+          <w:b/>
+          <w:bCs/>
+          <w:sz w:val="32"/>
+          <w:szCs w:val="32"/>
+        </w:rPr>
+      </w:pPr>
+      <w:r>
+        <w:rPr>
+          <w:b/>
+          <w:bCs/>
+          <w:sz w:val="32"/>
+          <w:szCs w:val="32"/>
+        </w:rPr>
+        <w:tab/>
+      </w:r>
+    </w:p>
+    <w:p>
+      <w:pPr>
+        <w:shd w:val="clear" w:color="auto" w:fill="FFFFFF"/>
+        <w:suppressAutoHyphens w:val="0"/>
+        <w:spacing w:before="100" w:beforeAutospacing="1" w:after="24"/>
+        <w:rPr>
+          <w:b/>
+          <w:bCs/>
+          <w:sz w:val="32"/>
+          <w:szCs w:val="32"/>
+        </w:rPr>
+      </w:pPr>
+    </w:p>
+    <w:p>
+      <w:pPr>
+        <w:shd w:val="clear" w:color="auto" w:fill="FFFFFF"/>
+        <w:suppressAutoHyphens w:val="0"/>
+        <w:spacing w:before="100" w:beforeAutospacing="1" w:after="24"/>
+        <w:rPr>
+          <w:b/>
+          <w:bCs/>
+          <w:sz w:val="32"/>
+          <w:szCs w:val="32"/>
+        </w:rPr>
+      </w:pPr>
+    </w:p>
+    <w:p>
+      <w:pPr>
+        <w:shd w:val="clear" w:color="auto" w:fill="FFFFFF"/>
+        <w:suppressAutoHyphens w:val="0"/>
+        <w:spacing w:before="100" w:beforeAutospacing="1" w:after="24"/>
+        <w:rPr>
+          <w:b/>
+          <w:bCs/>
+          <w:sz w:val="32"/>
+          <w:szCs w:val="32"/>
+        </w:rPr>
+      </w:pPr>
+    </w:p>
+    <w:p>
+      <w:pPr>
+        <w:shd w:val="clear" w:color="auto" w:fill="FFFFFF"/>
+        <w:suppressAutoHyphens w:val="0"/>
+        <w:spacing w:before="100" w:beforeAutospacing="1" w:after="24"/>
+        <w:rPr>
+          <w:b/>
+          <w:bCs/>
+          <w:sz w:val="32"/>
+          <w:szCs w:val="32"/>
+        </w:rPr>
+      </w:pPr>
+    </w:p>
+    <w:p>
+      <w:pPr>
+        <w:shd w:val="clear" w:color="auto" w:fill="FFFFFF"/>
+        <w:suppressAutoHyphens w:val="0"/>
+        <w:spacing w:before="100" w:beforeAutospacing="1" w:after="24"/>
+        <w:ind w:firstLine="709"/>
+        <w:rPr>
+          <w:b/>
+          <w:bCs/>
+          <w:sz w:val="28"/>
+          <w:szCs w:val="28"/>
+        </w:rPr>
+      </w:pPr>
+      <w:r>
+        <w:rPr>
+          <w:b/>
+          <w:bCs/>
+          <w:sz w:val="28"/>
+          <w:szCs w:val="28"/>
+        </w:rPr>
+        <w:lastRenderedPageBreak/>
+        <w:t>2. Use Case Diagram:</w:t>
+      </w:r>
+    </w:p>
+    <w:p>
+      <w:pPr>
+        <w:shd w:val="clear" w:color="auto" w:fill="FFFFFF"/>
+        <w:suppressAutoHyphens w:val="0"/>
+        <w:spacing w:before="100" w:beforeAutospacing="1" w:after="24"/>
+        <w:rPr>
+          <w:b/>
+          <w:bCs/>
+          <w:sz w:val="28"/>
+          <w:szCs w:val="28"/>
+        </w:rPr>
+      </w:pPr>
+    </w:p>
+    <w:p>
+      <w:pPr>
+        <w:suppressAutoHyphens w:val="0"/>
+        <w:autoSpaceDE w:val="0"/>
+        <w:autoSpaceDN w:val="0"/>
+        <w:adjustRightInd w:val="0"/>
+        <w:ind w:left="709"/>
+        <w:rPr>
+          <w:rFonts w:ascii="TimesNewRoman" w:eastAsia="Noto Sans CJK SC" w:hAnsi="TimesNewRoman" w:cs="TimesNewRoman"/>
+          <w:kern w:val="0"/>
+          <w:lang w:bidi="ar-SA"/>
+        </w:rPr>
+      </w:pPr>
+      <w:r>
+        <w:rPr>
+          <w:rFonts w:ascii="TimesNewRoman" w:eastAsia="Noto Sans CJK SC" w:hAnsi="TimesNewRoman" w:cs="TimesNewRoman"/>
+          <w:kern w:val="0"/>
+          <w:lang w:bidi="ar-SA"/>
+        </w:rPr>
+        <w:t>A Use Case Diagram is a graphic depiction of the</w:t>
+      </w:r>
+      <w:r>
+        <w:rPr>
+          <w:rFonts w:ascii="TimesNewRoman" w:eastAsia="Noto Sans CJK SC" w:hAnsi="TimesNewRoman" w:cs="TimesNewRoman"/>
+          <w:kern w:val="0"/>
+          <w:lang w:bidi="ar-SA"/>
+        </w:rPr>
+        <w:t xml:space="preserve"> </w:t>
+      </w:r>
+      <w:r>
+        <w:rPr>
+          <w:rFonts w:ascii="TimesNewRoman" w:eastAsia="Noto Sans CJK SC" w:hAnsi="TimesNewRoman" w:cs="TimesNewRoman"/>
+          <w:kern w:val="0"/>
+          <w:lang w:bidi="ar-SA"/>
+        </w:rPr>
+        <w:t>interactions among the elements of a system. A Use case is a methodology</w:t>
+      </w:r>
+      <w:r>
+        <w:rPr>
+          <w:rFonts w:ascii="TimesNewRoman" w:eastAsia="Noto Sans CJK SC" w:hAnsi="TimesNewRoman" w:cs="TimesNewRoman"/>
+          <w:kern w:val="0"/>
+          <w:lang w:bidi="ar-SA"/>
+        </w:rPr>
+        <w:t xml:space="preserve"> </w:t>
+      </w:r>
+      <w:r>
+        <w:rPr>
+          <w:rFonts w:ascii="TimesNewRoman" w:eastAsia="Noto Sans CJK SC" w:hAnsi="TimesNewRoman" w:cs="TimesNewRoman"/>
+          <w:kern w:val="0"/>
+          <w:lang w:bidi="ar-SA"/>
+        </w:rPr>
+        <w:t>used in system analysis to identify clarify and organize system requirements.</w:t>
+      </w:r>
+    </w:p>
+    <w:p>
+      <w:pPr>
+        <w:shd w:val="clear" w:color="auto" w:fill="FFFFFF"/>
+        <w:suppressAutoHyphens w:val="0"/>
+        <w:spacing w:before="100" w:beforeAutospacing="1" w:after="24"/>
+        <w:ind w:left="1979"/>
+        <w:rPr>
+          <w:b/>
+          <w:bCs/>
+          <w:sz w:val="32"/>
+          <w:szCs w:val="32"/>
+        </w:rPr>
+      </w:pPr>
+    </w:p>
+    <w:p>
+      <w:pPr>
+        <w:shd w:val="clear" w:color="auto" w:fill="FFFFFF"/>
+        <w:suppressAutoHyphens w:val="0"/>
+        <w:spacing w:before="100" w:beforeAutospacing="1" w:after="24"/>
+        <w:ind w:left="1979"/>
+        <w:rPr>
+          <w:b/>
+          <w:bCs/>
+          <w:sz w:val="32"/>
+          <w:szCs w:val="32"/>
+        </w:rPr>
+      </w:pPr>
+      <w:r>
+        <w:rPr>
+          <w:b/>
+          <w:bCs/>
+          <w:noProof/>
+          <w:sz w:val="32"/>
+          <w:szCs w:val="32"/>
+        </w:rPr>
+        <w:drawing>
+          <wp:anchor distT="0" distB="0" distL="114300" distR="114300" simplePos="0" relativeHeight="251668480" behindDoc="0" locked="0" layoutInCell="1" allowOverlap="1" wp14:anchorId="426C9D1A" wp14:editId="6E2089E0">
+            <wp:simplePos x="0" y="0"/>
+            <wp:positionH relativeFrom="margin">
+              <wp:align>left</wp:align>
+            </wp:positionH>
+            <wp:positionV relativeFrom="paragraph">
+              <wp:posOffset>482600</wp:posOffset>
+            </wp:positionV>
+            <wp:extent cx="7039610" cy="6667500"/>
+            <wp:effectExtent l="0" t="0" r="8890" b="0"/>
+            <wp:wrapSquare wrapText="bothSides"/>
+            <wp:docPr id="21" name="Picture 21"/>
+            <wp:cNvGraphicFramePr>
+              <a:graphicFrameLocks xmlns:a="http://schemas.openxmlformats.org/drawingml/2006/main" noChangeAspect="1"/>
+            </wp:cNvGraphicFramePr>
+            <a:graphic xmlns:a="http://schemas.openxmlformats.org/drawingml/2006/main">
+              <a:graphicData uri="http://schemas.openxmlformats.org/drawingml/2006/picture">
+                <pic:pic xmlns:pic="http://schemas.openxmlformats.org/drawingml/2006/picture">
+                  <pic:nvPicPr>
+                    <pic:cNvPr id="21" name="Picture 21"/>
+                    <pic:cNvPicPr/>
+                  </pic:nvPicPr>
+                  <pic:blipFill>
+                    <a:blip r:embed="rId21">
+                      <a:extLst>
+                        <a:ext uri="{28A0092B-C50C-407E-A947-70E740481C1C}">
+                          <a14:useLocalDpi xmlns:a14="http://schemas.microsoft.com/office/drawing/2010/main" val="0"/>
+                        </a:ext>
+                      </a:extLst>
+                    </a:blip>
+                    <a:stretch>
+                      <a:fillRect/>
+                    </a:stretch>
+                  </pic:blipFill>
+                  <pic:spPr>
+                    <a:xfrm>
+                      <a:off x="0" y="0"/>
+                      <a:ext cx="7039610" cy="6667500"/>
+                    </a:xfrm>
+                    <a:prstGeom prst="rect">
+                      <a:avLst/>
+                    </a:prstGeom>
+                  </pic:spPr>
+                </pic:pic>
+              </a:graphicData>
+            </a:graphic>
+            <wp14:sizeRelH relativeFrom="page">
+              <wp14:pctWidth>0</wp14:pctWidth>
+            </wp14:sizeRelH>
+            <wp14:sizeRelV relativeFrom="page">
+              <wp14:pctHeight>0</wp14:pctHeight>
+            </wp14:sizeRelV>
+          </wp:anchor>
+        </w:drawing>
+      </w:r>
+    </w:p>
+    <w:p>
+      <w:pPr>
+        <w:shd w:val="clear" w:color="auto" w:fill="FFFFFF"/>
+        <w:suppressAutoHyphens w:val="0"/>
+        <w:spacing w:before="100" w:beforeAutospacing="1" w:after="24"/>
+        <w:rPr>
+          <w:b/>
+          <w:bCs/>
+          <w:sz w:val="32"/>
+          <w:szCs w:val="32"/>
+        </w:rPr>
+      </w:pPr>
+    </w:p>
+    <w:p>
+      <w:pPr>
+        <w:shd w:val="clear" w:color="auto" w:fill="FFFFFF"/>
+        <w:suppressAutoHyphens w:val="0"/>
+        <w:spacing w:before="100" w:beforeAutospacing="1" w:after="24"/>
+        <w:ind w:left="1418" w:firstLine="709"/>
+        <w:rPr>
+          <w:b/>
+          <w:bCs/>
+          <w:sz w:val="32"/>
+          <w:szCs w:val="32"/>
+        </w:rPr>
+      </w:pPr>
+      <w:r>
+        <w:rPr>
+          <w:b/>
+          <w:bCs/>
+          <w:sz w:val="32"/>
+          <w:szCs w:val="32"/>
+        </w:rPr>
+        <w:lastRenderedPageBreak/>
+        <w:t xml:space="preserve">10. </w:t>
+      </w:r>
+      <w:r>
+        <w:rPr>
+          <w:b/>
+          <w:bCs/>
+          <w:sz w:val="32"/>
+          <w:szCs w:val="32"/>
+        </w:rPr>
+        <w:t xml:space="preserve">IMPLEMENTATION AND TESTING </w:t>
+      </w:r>
+    </w:p>
+    <w:p>
+      <w:pPr>
+        <w:shd w:val="clear" w:color="auto" w:fill="FFFFFF"/>
+        <w:suppressAutoHyphens w:val="0"/>
+        <w:spacing w:before="100" w:beforeAutospacing="1" w:after="24"/>
+        <w:rPr>
+          <w:sz w:val="28"/>
+          <w:szCs w:val="28"/>
+        </w:rPr>
+      </w:pPr>
+    </w:p>
+    <w:p>
+      <w:pPr>
+        <w:shd w:val="clear" w:color="auto" w:fill="FFFFFF"/>
+        <w:suppressAutoHyphens w:val="0"/>
+        <w:spacing w:before="100" w:beforeAutospacing="1" w:after="24"/>
+        <w:ind w:left="709"/>
+        <w:rPr>
+          <w:b/>
+          <w:bCs/>
+          <w:sz w:val="28"/>
+          <w:szCs w:val="28"/>
+        </w:rPr>
+      </w:pPr>
+      <w:r>
+        <w:rPr>
+          <w:b/>
+          <w:bCs/>
+          <w:sz w:val="28"/>
+          <w:szCs w:val="28"/>
+        </w:rPr>
+        <w:t>Login Page:</w:t>
+      </w:r>
+    </w:p>
+    <w:p>
+      <w:pPr>
+        <w:shd w:val="clear" w:color="auto" w:fill="FFFFFF"/>
+        <w:suppressAutoHyphens w:val="0"/>
+        <w:spacing w:before="100" w:beforeAutospacing="1" w:after="24"/>
+        <w:ind w:left="709"/>
+        <w:rPr>
+          <w:b/>
+          <w:bCs/>
+          <w:sz w:val="28"/>
+          <w:szCs w:val="28"/>
+        </w:rPr>
+      </w:pPr>
+    </w:p>
+    <w:p>
+      <w:pPr>
+        <w:suppressAutoHyphens w:val="0"/>
+        <w:autoSpaceDE w:val="0"/>
+        <w:autoSpaceDN w:val="0"/>
+        <w:adjustRightInd w:val="0"/>
+        <w:ind w:left="709"/>
+        <w:jc w:val="both"/>
+        <w:rPr>
+          <w:rFonts w:ascii="TimesNewRoman" w:eastAsia="Noto Sans CJK SC" w:hAnsi="TimesNewRoman" w:cs="TimesNewRoman"/>
+          <w:kern w:val="0"/>
+          <w:lang w:bidi="ar-SA"/>
+        </w:rPr>
+      </w:pPr>
+      <w:r>
+        <w:t xml:space="preserve">This is the home page or landing page of our </w:t>
+      </w:r>
+      <w:r>
+        <w:t xml:space="preserve">website. </w:t>
+      </w:r>
+      <w:r>
+        <w:t xml:space="preserve">In order that only that authentic users can look for the features provided by the ERP we have implemented </w:t>
+      </w:r>
+      <w:r>
+        <w:t xml:space="preserve">a compulsory login page. A login form is used to enter authentication credentials to access a restricted page or form. The page contains a field for the username and another for the password. When the login form is submitted its underlying code checks that the credentials are authentic, </w:t>
+      </w:r>
+      <w:r>
+        <w:rPr>
+          <w:rFonts w:ascii="TimesNewRoman" w:eastAsia="Noto Sans CJK SC" w:hAnsi="TimesNewRoman" w:cs="TimesNewRoman"/>
+          <w:kern w:val="0"/>
+          <w:lang w:bidi="ar-SA"/>
+        </w:rPr>
+        <w:t>giving the user can access the restricted page</w:t>
+      </w:r>
+      <w:r>
+        <w:rPr>
+          <w:rFonts w:ascii="TimesNewRoman" w:eastAsia="Noto Sans CJK SC" w:hAnsi="TimesNewRoman" w:cs="TimesNewRoman"/>
+          <w:kern w:val="0"/>
+          <w:sz w:val="28"/>
+          <w:szCs w:val="28"/>
+          <w:lang w:bidi="ar-SA"/>
+        </w:rPr>
+        <w:t>.</w:t>
+      </w:r>
+      <w:r>
+        <w:t xml:space="preserve"> </w:t>
+      </w:r>
+      <w:r>
+        <w:rPr>
+          <w:rFonts w:ascii="TimesNewRoman" w:eastAsia="Noto Sans CJK SC" w:hAnsi="TimesNewRoman" w:cs="TimesNewRoman"/>
+          <w:kern w:val="0"/>
+          <w:lang w:bidi="ar-SA"/>
+        </w:rPr>
+        <w:t>If a user</w:t>
+      </w:r>
+      <w:r>
+        <w:rPr>
+          <w:rFonts w:ascii="TimesNewRoman" w:eastAsia="Noto Sans CJK SC" w:hAnsi="TimesNewRoman" w:cs="TimesNewRoman"/>
+          <w:kern w:val="0"/>
+          <w:lang w:bidi="ar-SA"/>
+        </w:rPr>
+        <w:t xml:space="preserve"> </w:t>
+      </w:r>
+      <w:r>
+        <w:rPr>
+          <w:rFonts w:ascii="TimesNewRoman" w:eastAsia="Noto Sans CJK SC" w:hAnsi="TimesNewRoman" w:cs="TimesNewRoman"/>
+          <w:kern w:val="0"/>
+          <w:lang w:bidi="ar-SA"/>
+        </w:rPr>
+        <w:t>is not able to provide authentic credentials they will not be able to proceed past the login form</w:t>
+      </w:r>
+      <w:r>
+        <w:rPr>
+          <w:rFonts w:ascii="TimesNewRoman" w:eastAsia="Noto Sans CJK SC" w:hAnsi="TimesNewRoman" w:cs="TimesNewRoman"/>
+          <w:kern w:val="0"/>
+          <w:sz w:val="28"/>
+          <w:szCs w:val="28"/>
+          <w:lang w:bidi="ar-SA"/>
+        </w:rPr>
+        <w:t>.</w:t>
       </w:r>
     </w:p>
     <w:p>
@@ -11371,6 +12061,70 @@
           <w:szCs w:val="28"/>
         </w:rPr>
       </w:pPr>
+      <w:r>
+        <w:rPr>
+          <w:b/>
+          <w:bCs/>
+          <w:noProof/>
+          <w:sz w:val="28"/>
+          <w:szCs w:val="28"/>
+        </w:rPr>
+        <w:drawing>
+          <wp:anchor distT="0" distB="0" distL="114300" distR="114300" simplePos="0" relativeHeight="251658240" behindDoc="0" locked="0" layoutInCell="1" allowOverlap="1" wp14:anchorId="267F3366" wp14:editId="5E17FF7D">
+            <wp:simplePos x="0" y="0"/>
+            <wp:positionH relativeFrom="column">
+              <wp:posOffset>858520</wp:posOffset>
+            </wp:positionH>
+            <wp:positionV relativeFrom="paragraph">
+              <wp:posOffset>144780</wp:posOffset>
+            </wp:positionV>
+            <wp:extent cx="4853940" cy="2407920"/>
+            <wp:effectExtent l="0" t="0" r="3810" b="0"/>
+            <wp:wrapSquare wrapText="bothSides"/>
+            <wp:docPr id="8" name="Picture 8"/>
+            <wp:cNvGraphicFramePr>
+              <a:graphicFrameLocks xmlns:a="http://schemas.openxmlformats.org/drawingml/2006/main" noChangeAspect="1"/>
+            </wp:cNvGraphicFramePr>
+            <a:graphic xmlns:a="http://schemas.openxmlformats.org/drawingml/2006/main">
+              <a:graphicData uri="http://schemas.openxmlformats.org/drawingml/2006/picture">
+                <pic:pic xmlns:pic="http://schemas.openxmlformats.org/drawingml/2006/picture">
+                  <pic:nvPicPr>
+                    <pic:cNvPr id="8" name="Picture 8"/>
+                    <pic:cNvPicPr/>
+                  </pic:nvPicPr>
+                  <pic:blipFill>
+                    <a:blip r:embed="rId22" cstate="print">
+                      <a:extLst>
+                        <a:ext uri="{28A0092B-C50C-407E-A947-70E740481C1C}">
+                          <a14:useLocalDpi xmlns:a14="http://schemas.microsoft.com/office/drawing/2010/main" val="0"/>
+                        </a:ext>
+                      </a:extLst>
+                    </a:blip>
+                    <a:stretch>
+                      <a:fillRect/>
+                    </a:stretch>
+                  </pic:blipFill>
+                  <pic:spPr>
+                    <a:xfrm>
+                      <a:off x="0" y="0"/>
+                      <a:ext cx="4853940" cy="2407920"/>
+                    </a:xfrm>
+                    <a:prstGeom prst="rect">
+                      <a:avLst/>
+                    </a:prstGeom>
+                  </pic:spPr>
+                </pic:pic>
+              </a:graphicData>
+            </a:graphic>
+            <wp14:sizeRelH relativeFrom="page">
+              <wp14:pctWidth>0</wp14:pctWidth>
+            </wp14:sizeRelH>
+            <wp14:sizeRelV relativeFrom="page">
+              <wp14:pctHeight>0</wp14:pctHeight>
+            </wp14:sizeRelV>
+          </wp:anchor>
+        </w:drawing>
+      </w:r>
     </w:p>
     <w:p>
       <w:pPr>
@@ -11489,13 +12243,19 @@
         <w:tabs>
           <w:tab w:val="left" w:pos="4837"/>
         </w:tabs>
-        <w:rPr>
-          <w:b w:val="0"/>
-          <w:bCs w:val="0"/>
-          <w:sz w:val="28"/>
-          <w:szCs w:val="24"/>
-        </w:rPr>
-      </w:pPr>
+        <w:ind w:left="0"/>
+        <w:rPr>
+          <w:sz w:val="28"/>
+          <w:szCs w:val="24"/>
+        </w:rPr>
+      </w:pPr>
+      <w:r>
+        <w:rPr>
+          <w:sz w:val="28"/>
+          <w:szCs w:val="24"/>
+        </w:rPr>
+        <w:t xml:space="preserve">  </w:t>
+      </w:r>
     </w:p>
     <w:p>
       <w:pPr>
@@ -11503,13 +12263,26 @@
         <w:tabs>
           <w:tab w:val="left" w:pos="4837"/>
         </w:tabs>
-        <w:rPr>
-          <w:b w:val="0"/>
-          <w:bCs w:val="0"/>
-          <w:sz w:val="28"/>
-          <w:szCs w:val="24"/>
-        </w:rPr>
-      </w:pPr>
+        <w:ind w:left="0"/>
+        <w:rPr>
+          <w:sz w:val="28"/>
+          <w:szCs w:val="24"/>
+        </w:rPr>
+      </w:pPr>
+      <w:r>
+        <w:rPr>
+          <w:sz w:val="28"/>
+          <w:szCs w:val="24"/>
+        </w:rPr>
+        <w:t xml:space="preserve">           </w:t>
+      </w:r>
+      <w:r>
+        <w:rPr>
+          <w:sz w:val="28"/>
+          <w:szCs w:val="24"/>
+        </w:rPr>
+        <w:t>Manage Staff:</w:t>
+      </w:r>
     </w:p>
     <w:p>
       <w:pPr>
@@ -11517,9 +12290,8 @@
         <w:tabs>
           <w:tab w:val="left" w:pos="4837"/>
         </w:tabs>
-        <w:rPr>
-          <w:b w:val="0"/>
-          <w:bCs w:val="0"/>
+        <w:ind w:left="0"/>
+        <w:rPr>
           <w:sz w:val="28"/>
           <w:szCs w:val="24"/>
         </w:rPr>
@@ -11531,13 +12303,66 @@
         <w:tabs>
           <w:tab w:val="left" w:pos="4837"/>
         </w:tabs>
-        <w:rPr>
-          <w:b w:val="0"/>
-          <w:bCs w:val="0"/>
-          <w:sz w:val="28"/>
-          <w:szCs w:val="24"/>
-        </w:rPr>
-      </w:pPr>
+        <w:ind w:left="0"/>
+        <w:rPr>
+          <w:b w:val="0"/>
+          <w:bCs w:val="0"/>
+          <w:sz w:val="24"/>
+          <w:szCs w:val="24"/>
+        </w:rPr>
+      </w:pPr>
+      <w:r>
+        <w:rPr>
+          <w:sz w:val="28"/>
+          <w:szCs w:val="24"/>
+        </w:rPr>
+        <w:t xml:space="preserve">          </w:t>
+      </w:r>
+      <w:r>
+        <w:rPr>
+          <w:b w:val="0"/>
+          <w:bCs w:val="0"/>
+          <w:sz w:val="28"/>
+          <w:szCs w:val="24"/>
+        </w:rPr>
+        <w:t xml:space="preserve"> </w:t>
+      </w:r>
+      <w:r>
+        <w:rPr>
+          <w:b w:val="0"/>
+          <w:bCs w:val="0"/>
+          <w:sz w:val="24"/>
+          <w:szCs w:val="24"/>
+        </w:rPr>
+        <w:t xml:space="preserve">After logging in </w:t>
+      </w:r>
+      <w:r>
+        <w:rPr>
+          <w:b w:val="0"/>
+          <w:bCs w:val="0"/>
+          <w:sz w:val="24"/>
+          <w:szCs w:val="24"/>
+        </w:rPr>
+        <w:t>the admin</w:t>
+      </w:r>
+      <w:r>
+        <w:rPr>
+          <w:b w:val="0"/>
+          <w:bCs w:val="0"/>
+          <w:sz w:val="24"/>
+          <w:szCs w:val="24"/>
+        </w:rPr>
+        <w:t xml:space="preserve"> can </w:t>
+      </w:r>
+      <w:r>
+        <w:rPr>
+          <w:b w:val="0"/>
+          <w:bCs w:val="0"/>
+          <w:sz w:val="24"/>
+          <w:szCs w:val="24"/>
+        </w:rPr>
+        <w:t>manage the staff by adding, editing or deleting the staff.</w:t>
+      </w:r>
     </w:p>
     <w:p>
       <w:pPr>
@@ -11545,9 +12370,8 @@
         <w:tabs>
           <w:tab w:val="left" w:pos="4837"/>
         </w:tabs>
-        <w:rPr>
-          <w:b w:val="0"/>
-          <w:bCs w:val="0"/>
+        <w:ind w:left="0"/>
+        <w:rPr>
           <w:sz w:val="28"/>
           <w:szCs w:val="24"/>
         </w:rPr>
@@ -11559,13 +12383,94 @@
         <w:tabs>
           <w:tab w:val="left" w:pos="4837"/>
         </w:tabs>
-        <w:rPr>
-          <w:b w:val="0"/>
-          <w:bCs w:val="0"/>
-          <w:sz w:val="28"/>
-          <w:szCs w:val="24"/>
-        </w:rPr>
-      </w:pPr>
+        <w:ind w:left="0"/>
+        <w:rPr>
+          <w:b w:val="0"/>
+          <w:bCs w:val="0"/>
+          <w:sz w:val="24"/>
+          <w:szCs w:val="24"/>
+        </w:rPr>
+      </w:pPr>
+      <w:r>
+        <w:rPr>
+          <w:b w:val="0"/>
+          <w:bCs w:val="0"/>
+          <w:noProof/>
+          <w:sz w:val="24"/>
+          <w:szCs w:val="24"/>
+        </w:rPr>
+        <w:drawing>
+          <wp:anchor distT="0" distB="0" distL="114300" distR="114300" simplePos="0" relativeHeight="251659264" behindDoc="0" locked="0" layoutInCell="1" allowOverlap="1" wp14:anchorId="15CC58A8" wp14:editId="41395126">
+            <wp:simplePos x="0" y="0"/>
+            <wp:positionH relativeFrom="column">
+              <wp:posOffset>767080</wp:posOffset>
+            </wp:positionH>
+            <wp:positionV relativeFrom="paragraph">
+              <wp:posOffset>86360</wp:posOffset>
+            </wp:positionV>
+            <wp:extent cx="4861560" cy="2019300"/>
+            <wp:effectExtent l="0" t="0" r="0" b="0"/>
+            <wp:wrapSquare wrapText="bothSides"/>
+            <wp:docPr id="9" name="Picture 9"/>
+            <wp:cNvGraphicFramePr>
+              <a:graphicFrameLocks xmlns:a="http://schemas.openxmlformats.org/drawingml/2006/main" noChangeAspect="1"/>
+            </wp:cNvGraphicFramePr>
+            <a:graphic xmlns:a="http://schemas.openxmlformats.org/drawingml/2006/main">
+              <a:graphicData uri="http://schemas.openxmlformats.org/drawingml/2006/picture">
+                <pic:pic xmlns:pic="http://schemas.openxmlformats.org/drawingml/2006/picture">
+                  <pic:nvPicPr>
+                    <pic:cNvPr id="9" name="Picture 9"/>
+                    <pic:cNvPicPr/>
+                  </pic:nvPicPr>
+                  <pic:blipFill>
+                    <a:blip r:embed="rId23" cstate="print">
+                      <a:extLst>
+                        <a:ext uri="{28A0092B-C50C-407E-A947-70E740481C1C}">
+                          <a14:useLocalDpi xmlns:a14="http://schemas.microsoft.com/office/drawing/2010/main" val="0"/>
+                        </a:ext>
+                      </a:extLst>
+                    </a:blip>
+                    <a:stretch>
+                      <a:fillRect/>
+                    </a:stretch>
+                  </pic:blipFill>
+                  <pic:spPr>
+                    <a:xfrm>
+                      <a:off x="0" y="0"/>
+                      <a:ext cx="4861560" cy="2019300"/>
+                    </a:xfrm>
+                    <a:prstGeom prst="rect">
+                      <a:avLst/>
+                    </a:prstGeom>
+                  </pic:spPr>
+                </pic:pic>
+              </a:graphicData>
+            </a:graphic>
+            <wp14:sizeRelH relativeFrom="page">
+              <wp14:pctWidth>0</wp14:pctWidth>
+            </wp14:sizeRelH>
+            <wp14:sizeRelV relativeFrom="page">
+              <wp14:pctHeight>0</wp14:pctHeight>
+            </wp14:sizeRelV>
+          </wp:anchor>
+        </w:drawing>
+      </w:r>
+      <w:r>
+        <w:rPr>
+          <w:sz w:val="28"/>
+          <w:szCs w:val="24"/>
+        </w:rPr>
+        <w:t xml:space="preserve">            </w:t>
+      </w:r>
+      <w:r>
+        <w:rPr>
+          <w:b w:val="0"/>
+          <w:bCs w:val="0"/>
+          <w:sz w:val="24"/>
+          <w:szCs w:val="24"/>
+        </w:rPr>
+        <w:t xml:space="preserve"> </w:t>
+      </w:r>
     </w:p>
     <w:p>
       <w:pPr>
@@ -11574,8 +12479,6 @@
           <w:tab w:val="left" w:pos="4837"/>
         </w:tabs>
         <w:rPr>
-          <w:b w:val="0"/>
-          <w:bCs w:val="0"/>
           <w:sz w:val="28"/>
           <w:szCs w:val="24"/>
         </w:rPr>
@@ -11601,6 +12504,62 @@
         <w:tabs>
           <w:tab w:val="left" w:pos="4837"/>
         </w:tabs>
+        <w:rPr>
+          <w:b w:val="0"/>
+          <w:bCs w:val="0"/>
+          <w:sz w:val="28"/>
+          <w:szCs w:val="24"/>
+        </w:rPr>
+      </w:pPr>
+    </w:p>
+    <w:p>
+      <w:pPr>
+        <w:pStyle w:val="Heading1"/>
+        <w:tabs>
+          <w:tab w:val="left" w:pos="4837"/>
+        </w:tabs>
+        <w:rPr>
+          <w:b w:val="0"/>
+          <w:bCs w:val="0"/>
+          <w:sz w:val="28"/>
+          <w:szCs w:val="24"/>
+        </w:rPr>
+      </w:pPr>
+    </w:p>
+    <w:p>
+      <w:pPr>
+        <w:pStyle w:val="Heading1"/>
+        <w:tabs>
+          <w:tab w:val="left" w:pos="4837"/>
+        </w:tabs>
+        <w:rPr>
+          <w:b w:val="0"/>
+          <w:bCs w:val="0"/>
+          <w:sz w:val="28"/>
+          <w:szCs w:val="24"/>
+        </w:rPr>
+      </w:pPr>
+    </w:p>
+    <w:p>
+      <w:pPr>
+        <w:pStyle w:val="Heading1"/>
+        <w:tabs>
+          <w:tab w:val="left" w:pos="4837"/>
+        </w:tabs>
+        <w:rPr>
+          <w:b w:val="0"/>
+          <w:bCs w:val="0"/>
+          <w:sz w:val="28"/>
+          <w:szCs w:val="24"/>
+        </w:rPr>
+      </w:pPr>
+    </w:p>
+    <w:p>
+      <w:pPr>
+        <w:pStyle w:val="Heading1"/>
+        <w:tabs>
+          <w:tab w:val="left" w:pos="4837"/>
+        </w:tabs>
         <w:ind w:left="0"/>
         <w:rPr>
           <w:b w:val="0"/>
@@ -11633,12 +12592,26 @@
         </w:tabs>
         <w:ind w:left="0"/>
         <w:rPr>
-          <w:b w:val="0"/>
-          <w:bCs w:val="0"/>
-          <w:sz w:val="28"/>
-          <w:szCs w:val="24"/>
-        </w:rPr>
-      </w:pPr>
+          <w:sz w:val="28"/>
+          <w:szCs w:val="24"/>
+        </w:rPr>
+      </w:pPr>
+      <w:r>
+        <w:rPr>
+          <w:b w:val="0"/>
+          <w:bCs w:val="0"/>
+          <w:sz w:val="28"/>
+          <w:szCs w:val="24"/>
+        </w:rPr>
+        <w:t xml:space="preserve">          </w:t>
+      </w:r>
+      <w:r>
+        <w:rPr>
+          <w:sz w:val="28"/>
+          <w:szCs w:val="24"/>
+        </w:rPr>
+        <w:t>Adding the Staff:</w:t>
+      </w:r>
     </w:p>
     <w:p>
       <w:pPr>
@@ -11648,8 +12621,6 @@
         </w:tabs>
         <w:ind w:left="0"/>
         <w:rPr>
-          <w:b w:val="0"/>
-          <w:bCs w:val="0"/>
           <w:sz w:val="28"/>
           <w:szCs w:val="24"/>
         </w:rPr>
@@ -11661,11 +12632,72 @@
         <w:tabs>
           <w:tab w:val="left" w:pos="4837"/>
         </w:tabs>
+        <w:ind w:left="709"/>
+        <w:rPr>
+          <w:b w:val="0"/>
+          <w:bCs w:val="0"/>
+          <w:sz w:val="24"/>
+          <w:szCs w:val="24"/>
+        </w:rPr>
+      </w:pPr>
+      <w:r>
+        <w:rPr>
+          <w:b w:val="0"/>
+          <w:bCs w:val="0"/>
+          <w:sz w:val="24"/>
+          <w:szCs w:val="24"/>
+        </w:rPr>
+        <w:lastRenderedPageBreak/>
+        <w:t xml:space="preserve">For adding the staff, the admin needs to </w:t>
+      </w:r>
+      <w:r>
+        <w:rPr>
+          <w:b w:val="0"/>
+          <w:bCs w:val="0"/>
+          <w:sz w:val="24"/>
+          <w:szCs w:val="24"/>
+        </w:rPr>
+        <w:t>fill up a form where he needs to fill the basic details of the staff</w:t>
+      </w:r>
+      <w:r>
+        <w:rPr>
+          <w:b w:val="0"/>
+          <w:bCs w:val="0"/>
+          <w:sz w:val="24"/>
+          <w:szCs w:val="24"/>
+        </w:rPr>
+        <w:t xml:space="preserve"> like </w:t>
+      </w:r>
+      <w:r>
+        <w:rPr>
+          <w:b w:val="0"/>
+          <w:bCs w:val="0"/>
+          <w:sz w:val="24"/>
+          <w:szCs w:val="24"/>
+        </w:rPr>
+        <w:t>First Name, Last Name, Phone Number, Username for the staff.</w:t>
+      </w:r>
+      <w:r>
+        <w:rPr>
+          <w:b w:val="0"/>
+          <w:bCs w:val="0"/>
+          <w:sz w:val="24"/>
+          <w:szCs w:val="24"/>
+        </w:rPr>
+        <w:t xml:space="preserve"> The admin also needs to specify the access level of the staff. He can choose from basic, intermediate and admin level, each level having its own functionalities and powers. </w:t>
+      </w:r>
+    </w:p>
+    <w:p>
+      <w:pPr>
+        <w:pStyle w:val="Heading1"/>
+        <w:tabs>
+          <w:tab w:val="left" w:pos="4837"/>
+        </w:tabs>
         <w:ind w:left="0"/>
         <w:rPr>
           <w:b w:val="0"/>
           <w:bCs w:val="0"/>
-          <w:sz w:val="28"/>
+          <w:sz w:val="24"/>
           <w:szCs w:val="24"/>
         </w:rPr>
       </w:pPr>
@@ -11680,10 +12712,74 @@
         <w:rPr>
           <w:b w:val="0"/>
           <w:bCs w:val="0"/>
-          <w:sz w:val="28"/>
-          <w:szCs w:val="24"/>
-        </w:rPr>
-      </w:pPr>
+          <w:sz w:val="24"/>
+          <w:szCs w:val="24"/>
+        </w:rPr>
+      </w:pPr>
+      <w:r>
+        <w:rPr>
+          <w:b w:val="0"/>
+          <w:bCs w:val="0"/>
+          <w:noProof/>
+          <w:sz w:val="24"/>
+          <w:szCs w:val="24"/>
+        </w:rPr>
+        <w:drawing>
+          <wp:anchor distT="0" distB="0" distL="114300" distR="114300" simplePos="0" relativeHeight="251660288" behindDoc="0" locked="0" layoutInCell="1" allowOverlap="1" wp14:anchorId="27527E04" wp14:editId="3BF5579C">
+            <wp:simplePos x="0" y="0"/>
+            <wp:positionH relativeFrom="margin">
+              <wp:posOffset>477520</wp:posOffset>
+            </wp:positionH>
+            <wp:positionV relativeFrom="paragraph">
+              <wp:posOffset>196850</wp:posOffset>
+            </wp:positionV>
+            <wp:extent cx="5044440" cy="2910840"/>
+            <wp:effectExtent l="0" t="0" r="3810" b="3810"/>
+            <wp:wrapSquare wrapText="bothSides"/>
+            <wp:docPr id="11" name="Picture 11"/>
+            <wp:cNvGraphicFramePr>
+              <a:graphicFrameLocks xmlns:a="http://schemas.openxmlformats.org/drawingml/2006/main" noChangeAspect="1"/>
+            </wp:cNvGraphicFramePr>
+            <a:graphic xmlns:a="http://schemas.openxmlformats.org/drawingml/2006/main">
+              <a:graphicData uri="http://schemas.openxmlformats.org/drawingml/2006/picture">
+                <pic:pic xmlns:pic="http://schemas.openxmlformats.org/drawingml/2006/picture">
+                  <pic:nvPicPr>
+                    <pic:cNvPr id="11" name="Picture 11"/>
+                    <pic:cNvPicPr/>
+                  </pic:nvPicPr>
+                  <pic:blipFill>
+                    <a:blip r:embed="rId24" cstate="print">
+                      <a:extLst>
+                        <a:ext uri="{28A0092B-C50C-407E-A947-70E740481C1C}">
+                          <a14:useLocalDpi xmlns:a14="http://schemas.microsoft.com/office/drawing/2010/main" val="0"/>
+                        </a:ext>
+                      </a:extLst>
+                    </a:blip>
+                    <a:stretch>
+                      <a:fillRect/>
+                    </a:stretch>
+                  </pic:blipFill>
+                  <pic:spPr>
+                    <a:xfrm>
+                      <a:off x="0" y="0"/>
+                      <a:ext cx="5044440" cy="2910840"/>
+                    </a:xfrm>
+                    <a:prstGeom prst="rect">
+                      <a:avLst/>
+                    </a:prstGeom>
+                  </pic:spPr>
+                </pic:pic>
+              </a:graphicData>
+            </a:graphic>
+            <wp14:sizeRelH relativeFrom="page">
+              <wp14:pctWidth>0</wp14:pctWidth>
+            </wp14:sizeRelH>
+            <wp14:sizeRelV relativeFrom="page">
+              <wp14:pctHeight>0</wp14:pctHeight>
+            </wp14:sizeRelV>
+          </wp:anchor>
+        </w:drawing>
+      </w:r>
     </w:p>
     <w:p>
       <w:pPr>
@@ -11695,7 +12791,7 @@
         <w:rPr>
           <w:b w:val="0"/>
           <w:bCs w:val="0"/>
-          <w:sz w:val="28"/>
+          <w:sz w:val="24"/>
           <w:szCs w:val="24"/>
         </w:rPr>
       </w:pPr>
@@ -11710,7 +12806,7 @@
         <w:rPr>
           <w:b w:val="0"/>
           <w:bCs w:val="0"/>
-          <w:sz w:val="28"/>
+          <w:sz w:val="24"/>
           <w:szCs w:val="24"/>
         </w:rPr>
       </w:pPr>
@@ -11871,6 +12967,7 @@
         <w:tabs>
           <w:tab w:val="left" w:pos="4837"/>
         </w:tabs>
+        <w:ind w:left="0"/>
         <w:rPr>
           <w:b w:val="0"/>
           <w:bCs w:val="0"/>
@@ -11885,6 +12982,7 @@
         <w:tabs>
           <w:tab w:val="left" w:pos="4837"/>
         </w:tabs>
+        <w:ind w:left="0"/>
         <w:rPr>
           <w:b w:val="0"/>
           <w:bCs w:val="0"/>
@@ -11899,13 +12997,28 @@
         <w:tabs>
           <w:tab w:val="left" w:pos="4837"/>
         </w:tabs>
-        <w:rPr>
-          <w:b w:val="0"/>
-          <w:bCs w:val="0"/>
-          <w:sz w:val="28"/>
-          <w:szCs w:val="24"/>
-        </w:rPr>
-      </w:pPr>
+        <w:ind w:left="0"/>
+        <w:rPr>
+          <w:sz w:val="28"/>
+          <w:szCs w:val="28"/>
+        </w:rPr>
+      </w:pPr>
+      <w:r>
+        <w:rPr>
+          <w:b w:val="0"/>
+          <w:bCs w:val="0"/>
+          <w:sz w:val="28"/>
+          <w:szCs w:val="24"/>
+        </w:rPr>
+        <w:t xml:space="preserve">           </w:t>
+      </w:r>
+      <w:r>
+        <w:rPr>
+          <w:sz w:val="28"/>
+          <w:szCs w:val="28"/>
+        </w:rPr>
+        <w:t>Deleting Staff:</w:t>
+      </w:r>
     </w:p>
     <w:p>
       <w:pPr>
@@ -11913,13 +13026,19 @@
         <w:tabs>
           <w:tab w:val="left" w:pos="4837"/>
         </w:tabs>
-        <w:rPr>
-          <w:b w:val="0"/>
-          <w:bCs w:val="0"/>
-          <w:sz w:val="28"/>
-          <w:szCs w:val="24"/>
-        </w:rPr>
-      </w:pPr>
+        <w:ind w:left="709"/>
+        <w:rPr>
+          <w:sz w:val="28"/>
+          <w:szCs w:val="28"/>
+        </w:rPr>
+      </w:pPr>
+      <w:r>
+        <w:rPr>
+          <w:sz w:val="28"/>
+          <w:szCs w:val="28"/>
+        </w:rPr>
+        <w:t xml:space="preserve"> </w:t>
+      </w:r>
     </w:p>
     <w:p>
       <w:pPr>
@@ -11927,13 +13046,1749 @@
         <w:tabs>
           <w:tab w:val="left" w:pos="4837"/>
         </w:tabs>
-        <w:rPr>
-          <w:b w:val="0"/>
-          <w:bCs w:val="0"/>
-          <w:sz w:val="28"/>
-          <w:szCs w:val="24"/>
-        </w:rPr>
-      </w:pPr>
+        <w:ind w:left="709"/>
+        <w:rPr>
+          <w:b w:val="0"/>
+          <w:bCs w:val="0"/>
+          <w:sz w:val="24"/>
+          <w:szCs w:val="24"/>
+        </w:rPr>
+      </w:pPr>
+      <w:r>
+        <w:rPr>
+          <w:b w:val="0"/>
+          <w:bCs w:val="0"/>
+          <w:sz w:val="24"/>
+          <w:szCs w:val="24"/>
+        </w:rPr>
+        <w:t xml:space="preserve">All the staff are listed on the delete page. The admin can delete any staff by just simply clicking the delete button under the username of the staff. </w:t>
+      </w:r>
+    </w:p>
+    <w:p>
+      <w:pPr>
+        <w:pStyle w:val="Heading1"/>
+        <w:tabs>
+          <w:tab w:val="left" w:pos="4837"/>
+        </w:tabs>
+        <w:ind w:left="709"/>
+        <w:rPr>
+          <w:sz w:val="28"/>
+          <w:szCs w:val="28"/>
+        </w:rPr>
+      </w:pPr>
+    </w:p>
+    <w:p>
+      <w:pPr>
+        <w:pStyle w:val="Heading1"/>
+        <w:tabs>
+          <w:tab w:val="left" w:pos="4837"/>
+        </w:tabs>
+        <w:ind w:left="0"/>
+        <w:rPr>
+          <w:b w:val="0"/>
+          <w:bCs w:val="0"/>
+          <w:sz w:val="28"/>
+          <w:szCs w:val="24"/>
+        </w:rPr>
+      </w:pPr>
+      <w:r>
+        <w:rPr>
+          <w:b w:val="0"/>
+          <w:bCs w:val="0"/>
+          <w:sz w:val="28"/>
+          <w:szCs w:val="24"/>
+        </w:rPr>
+        <w:tab/>
+      </w:r>
+    </w:p>
+    <w:p>
+      <w:pPr>
+        <w:pStyle w:val="Heading1"/>
+        <w:tabs>
+          <w:tab w:val="left" w:pos="4837"/>
+        </w:tabs>
+        <w:ind w:left="0"/>
+        <w:rPr>
+          <w:b w:val="0"/>
+          <w:bCs w:val="0"/>
+          <w:sz w:val="28"/>
+          <w:szCs w:val="24"/>
+        </w:rPr>
+      </w:pPr>
+      <w:r>
+        <w:rPr>
+          <w:b w:val="0"/>
+          <w:bCs w:val="0"/>
+          <w:noProof/>
+          <w:sz w:val="24"/>
+          <w:szCs w:val="24"/>
+        </w:rPr>
+        <w:drawing>
+          <wp:anchor distT="0" distB="0" distL="114300" distR="114300" simplePos="0" relativeHeight="251661312" behindDoc="0" locked="0" layoutInCell="1" allowOverlap="1" wp14:anchorId="0492F292" wp14:editId="32D8FE1F">
+            <wp:simplePos x="0" y="0"/>
+            <wp:positionH relativeFrom="page">
+              <wp:posOffset>922020</wp:posOffset>
+            </wp:positionH>
+            <wp:positionV relativeFrom="paragraph">
+              <wp:posOffset>55880</wp:posOffset>
+            </wp:positionV>
+            <wp:extent cx="5265420" cy="2506980"/>
+            <wp:effectExtent l="0" t="0" r="0" b="7620"/>
+            <wp:wrapSquare wrapText="bothSides"/>
+            <wp:docPr id="14" name="Picture 14"/>
+            <wp:cNvGraphicFramePr>
+              <a:graphicFrameLocks xmlns:a="http://schemas.openxmlformats.org/drawingml/2006/main" noChangeAspect="1"/>
+            </wp:cNvGraphicFramePr>
+            <a:graphic xmlns:a="http://schemas.openxmlformats.org/drawingml/2006/main">
+              <a:graphicData uri="http://schemas.openxmlformats.org/drawingml/2006/picture">
+                <pic:pic xmlns:pic="http://schemas.openxmlformats.org/drawingml/2006/picture">
+                  <pic:nvPicPr>
+                    <pic:cNvPr id="14" name="Picture 14"/>
+                    <pic:cNvPicPr/>
+                  </pic:nvPicPr>
+                  <pic:blipFill>
+                    <a:blip r:embed="rId25" cstate="print">
+                      <a:extLst>
+                        <a:ext uri="{28A0092B-C50C-407E-A947-70E740481C1C}">
+                          <a14:useLocalDpi xmlns:a14="http://schemas.microsoft.com/office/drawing/2010/main" val="0"/>
+                        </a:ext>
+                      </a:extLst>
+                    </a:blip>
+                    <a:stretch>
+                      <a:fillRect/>
+                    </a:stretch>
+                  </pic:blipFill>
+                  <pic:spPr>
+                    <a:xfrm>
+                      <a:off x="0" y="0"/>
+                      <a:ext cx="5265420" cy="2506980"/>
+                    </a:xfrm>
+                    <a:prstGeom prst="rect">
+                      <a:avLst/>
+                    </a:prstGeom>
+                  </pic:spPr>
+                </pic:pic>
+              </a:graphicData>
+            </a:graphic>
+            <wp14:sizeRelH relativeFrom="page">
+              <wp14:pctWidth>0</wp14:pctWidth>
+            </wp14:sizeRelH>
+            <wp14:sizeRelV relativeFrom="page">
+              <wp14:pctHeight>0</wp14:pctHeight>
+            </wp14:sizeRelV>
+          </wp:anchor>
+        </w:drawing>
+      </w:r>
+    </w:p>
+    <w:p>
+      <w:pPr>
+        <w:pStyle w:val="Heading1"/>
+        <w:tabs>
+          <w:tab w:val="left" w:pos="4837"/>
+        </w:tabs>
+        <w:ind w:left="0"/>
+        <w:rPr>
+          <w:b w:val="0"/>
+          <w:bCs w:val="0"/>
+          <w:sz w:val="28"/>
+          <w:szCs w:val="24"/>
+        </w:rPr>
+      </w:pPr>
+    </w:p>
+    <w:p>
+      <w:pPr>
+        <w:pStyle w:val="Heading1"/>
+        <w:tabs>
+          <w:tab w:val="left" w:pos="4837"/>
+        </w:tabs>
+        <w:rPr>
+          <w:b w:val="0"/>
+          <w:bCs w:val="0"/>
+          <w:sz w:val="28"/>
+          <w:szCs w:val="24"/>
+        </w:rPr>
+      </w:pPr>
+    </w:p>
+    <w:p>
+      <w:pPr>
+        <w:pStyle w:val="Heading1"/>
+        <w:tabs>
+          <w:tab w:val="left" w:pos="4837"/>
+        </w:tabs>
+        <w:rPr>
+          <w:b w:val="0"/>
+          <w:bCs w:val="0"/>
+          <w:sz w:val="28"/>
+          <w:szCs w:val="24"/>
+        </w:rPr>
+      </w:pPr>
+    </w:p>
+    <w:p>
+      <w:pPr>
+        <w:pStyle w:val="Heading1"/>
+        <w:tabs>
+          <w:tab w:val="left" w:pos="4837"/>
+        </w:tabs>
+        <w:rPr>
+          <w:b w:val="0"/>
+          <w:bCs w:val="0"/>
+          <w:sz w:val="28"/>
+          <w:szCs w:val="24"/>
+        </w:rPr>
+      </w:pPr>
+    </w:p>
+    <w:p>
+      <w:pPr>
+        <w:pStyle w:val="Heading1"/>
+        <w:tabs>
+          <w:tab w:val="left" w:pos="4837"/>
+        </w:tabs>
+        <w:rPr>
+          <w:b w:val="0"/>
+          <w:bCs w:val="0"/>
+          <w:sz w:val="28"/>
+          <w:szCs w:val="24"/>
+        </w:rPr>
+      </w:pPr>
+    </w:p>
+    <w:p>
+      <w:pPr>
+        <w:pStyle w:val="Heading1"/>
+        <w:tabs>
+          <w:tab w:val="left" w:pos="4837"/>
+        </w:tabs>
+        <w:rPr>
+          <w:b w:val="0"/>
+          <w:bCs w:val="0"/>
+          <w:sz w:val="28"/>
+          <w:szCs w:val="24"/>
+        </w:rPr>
+      </w:pPr>
+    </w:p>
+    <w:p>
+      <w:pPr>
+        <w:pStyle w:val="Heading1"/>
+        <w:tabs>
+          <w:tab w:val="left" w:pos="4837"/>
+        </w:tabs>
+        <w:rPr>
+          <w:b w:val="0"/>
+          <w:bCs w:val="0"/>
+          <w:sz w:val="28"/>
+          <w:szCs w:val="24"/>
+        </w:rPr>
+      </w:pPr>
+    </w:p>
+    <w:p>
+      <w:pPr>
+        <w:rPr>
+          <w:sz w:val="28"/>
+        </w:rPr>
+      </w:pPr>
+      <w:r>
+        <w:rPr>
+          <w:b/>
+          <w:bCs/>
+          <w:sz w:val="28"/>
+        </w:rPr>
+        <w:br w:type="page"/>
+      </w:r>
+    </w:p>
+    <w:p>
+      <w:pPr>
+        <w:pStyle w:val="Heading1"/>
+        <w:tabs>
+          <w:tab w:val="left" w:pos="4837"/>
+        </w:tabs>
+        <w:ind w:left="0"/>
+        <w:rPr>
+          <w:sz w:val="28"/>
+          <w:szCs w:val="24"/>
+        </w:rPr>
+      </w:pPr>
+      <w:r>
+        <w:rPr>
+          <w:sz w:val="28"/>
+          <w:szCs w:val="24"/>
+        </w:rPr>
+        <w:lastRenderedPageBreak/>
+        <w:t xml:space="preserve">              Sales</w:t>
+      </w:r>
+      <w:r>
+        <w:rPr>
+          <w:sz w:val="28"/>
+          <w:szCs w:val="24"/>
+        </w:rPr>
+        <w:t>:</w:t>
+      </w:r>
+    </w:p>
+    <w:p>
+      <w:pPr>
+        <w:pStyle w:val="Heading1"/>
+        <w:tabs>
+          <w:tab w:val="left" w:pos="4837"/>
+        </w:tabs>
+        <w:rPr>
+          <w:sz w:val="28"/>
+          <w:szCs w:val="24"/>
+        </w:rPr>
+      </w:pPr>
+    </w:p>
+    <w:p>
+      <w:pPr>
+        <w:pStyle w:val="Heading1"/>
+        <w:tabs>
+          <w:tab w:val="left" w:pos="4837"/>
+        </w:tabs>
+        <w:ind w:left="709"/>
+        <w:rPr>
+          <w:b w:val="0"/>
+          <w:bCs w:val="0"/>
+          <w:sz w:val="24"/>
+          <w:szCs w:val="24"/>
+        </w:rPr>
+      </w:pPr>
+      <w:r>
+        <w:rPr>
+          <w:b w:val="0"/>
+          <w:bCs w:val="0"/>
+          <w:sz w:val="24"/>
+          <w:szCs w:val="24"/>
+        </w:rPr>
+        <w:t xml:space="preserve">To generate a sale’s bill the ERP provides a sale form where the user can fill all the essential details about the sale and generate a bill for both himself and the customer. The form fields include basic details of the customer and the details about the medicine that the customer is buying. </w:t>
+      </w:r>
+    </w:p>
+    <w:p>
+      <w:pPr>
+        <w:pStyle w:val="Heading1"/>
+        <w:tabs>
+          <w:tab w:val="left" w:pos="4837"/>
+        </w:tabs>
+        <w:rPr>
+          <w:b w:val="0"/>
+          <w:bCs w:val="0"/>
+          <w:sz w:val="24"/>
+          <w:szCs w:val="24"/>
+        </w:rPr>
+      </w:pPr>
+    </w:p>
+    <w:p>
+      <w:pPr>
+        <w:pStyle w:val="Heading1"/>
+        <w:tabs>
+          <w:tab w:val="left" w:pos="4837"/>
+        </w:tabs>
+        <w:rPr>
+          <w:b w:val="0"/>
+          <w:bCs w:val="0"/>
+          <w:sz w:val="24"/>
+          <w:szCs w:val="24"/>
+        </w:rPr>
+      </w:pPr>
+      <w:r>
+        <w:rPr>
+          <w:b w:val="0"/>
+          <w:bCs w:val="0"/>
+          <w:noProof/>
+          <w:sz w:val="24"/>
+          <w:szCs w:val="24"/>
+        </w:rPr>
+        <w:drawing>
+          <wp:anchor distT="0" distB="0" distL="114300" distR="114300" simplePos="0" relativeHeight="251662336" behindDoc="0" locked="0" layoutInCell="1" allowOverlap="1" wp14:anchorId="007B7E43" wp14:editId="733D89ED">
+            <wp:simplePos x="0" y="0"/>
+            <wp:positionH relativeFrom="page">
+              <wp:align>center</wp:align>
+            </wp:positionH>
+            <wp:positionV relativeFrom="paragraph">
+              <wp:posOffset>67945</wp:posOffset>
+            </wp:positionV>
+            <wp:extent cx="6141720" cy="2842260"/>
+            <wp:effectExtent l="0" t="0" r="0" b="0"/>
+            <wp:wrapSquare wrapText="bothSides"/>
+            <wp:docPr id="15" name="Picture 15"/>
+            <wp:cNvGraphicFramePr>
+              <a:graphicFrameLocks xmlns:a="http://schemas.openxmlformats.org/drawingml/2006/main" noChangeAspect="1"/>
+            </wp:cNvGraphicFramePr>
+            <a:graphic xmlns:a="http://schemas.openxmlformats.org/drawingml/2006/main">
+              <a:graphicData uri="http://schemas.openxmlformats.org/drawingml/2006/picture">
+                <pic:pic xmlns:pic="http://schemas.openxmlformats.org/drawingml/2006/picture">
+                  <pic:nvPicPr>
+                    <pic:cNvPr id="15" name="Picture 15"/>
+                    <pic:cNvPicPr/>
+                  </pic:nvPicPr>
+                  <pic:blipFill>
+                    <a:blip r:embed="rId26" cstate="print">
+                      <a:extLst>
+                        <a:ext uri="{28A0092B-C50C-407E-A947-70E740481C1C}">
+                          <a14:useLocalDpi xmlns:a14="http://schemas.microsoft.com/office/drawing/2010/main" val="0"/>
+                        </a:ext>
+                      </a:extLst>
+                    </a:blip>
+                    <a:stretch>
+                      <a:fillRect/>
+                    </a:stretch>
+                  </pic:blipFill>
+                  <pic:spPr>
+                    <a:xfrm>
+                      <a:off x="0" y="0"/>
+                      <a:ext cx="6141720" cy="2842260"/>
+                    </a:xfrm>
+                    <a:prstGeom prst="rect">
+                      <a:avLst/>
+                    </a:prstGeom>
+                  </pic:spPr>
+                </pic:pic>
+              </a:graphicData>
+            </a:graphic>
+            <wp14:sizeRelH relativeFrom="page">
+              <wp14:pctWidth>0</wp14:pctWidth>
+            </wp14:sizeRelH>
+            <wp14:sizeRelV relativeFrom="page">
+              <wp14:pctHeight>0</wp14:pctHeight>
+            </wp14:sizeRelV>
+          </wp:anchor>
+        </w:drawing>
+      </w:r>
+    </w:p>
+    <w:p>
+      <w:pPr>
+        <w:pStyle w:val="Heading1"/>
+        <w:tabs>
+          <w:tab w:val="left" w:pos="4837"/>
+        </w:tabs>
+        <w:rPr>
+          <w:sz w:val="28"/>
+          <w:szCs w:val="24"/>
+        </w:rPr>
+      </w:pPr>
+    </w:p>
+    <w:p>
+      <w:pPr>
+        <w:pStyle w:val="Heading1"/>
+        <w:tabs>
+          <w:tab w:val="left" w:pos="4837"/>
+        </w:tabs>
+        <w:ind w:left="0"/>
+        <w:rPr>
+          <w:b w:val="0"/>
+          <w:bCs w:val="0"/>
+          <w:sz w:val="28"/>
+          <w:szCs w:val="24"/>
+        </w:rPr>
+      </w:pPr>
+    </w:p>
+    <w:p>
+      <w:pPr>
+        <w:rPr>
+          <w:b/>
+          <w:bCs/>
+          <w:sz w:val="28"/>
+        </w:rPr>
+      </w:pPr>
+    </w:p>
+    <w:p>
+      <w:pPr>
+        <w:rPr>
+          <w:b/>
+          <w:bCs/>
+          <w:sz w:val="28"/>
+        </w:rPr>
+      </w:pPr>
+    </w:p>
+    <w:p>
+      <w:pPr>
+        <w:rPr>
+          <w:b/>
+          <w:bCs/>
+          <w:sz w:val="28"/>
+        </w:rPr>
+      </w:pPr>
+    </w:p>
+    <w:p>
+      <w:pPr>
+        <w:rPr>
+          <w:b/>
+          <w:bCs/>
+          <w:sz w:val="28"/>
+        </w:rPr>
+      </w:pPr>
+    </w:p>
+    <w:p>
+      <w:pPr>
+        <w:rPr>
+          <w:b/>
+          <w:bCs/>
+          <w:sz w:val="28"/>
+        </w:rPr>
+      </w:pPr>
+    </w:p>
+    <w:p>
+      <w:pPr>
+        <w:rPr>
+          <w:b/>
+          <w:bCs/>
+          <w:sz w:val="28"/>
+        </w:rPr>
+      </w:pPr>
+    </w:p>
+    <w:p>
+      <w:pPr>
+        <w:rPr>
+          <w:b/>
+          <w:bCs/>
+          <w:sz w:val="28"/>
+        </w:rPr>
+      </w:pPr>
+    </w:p>
+    <w:p>
+      <w:pPr>
+        <w:rPr>
+          <w:b/>
+          <w:bCs/>
+          <w:sz w:val="28"/>
+        </w:rPr>
+      </w:pPr>
+    </w:p>
+    <w:p>
+      <w:pPr>
+        <w:rPr>
+          <w:b/>
+          <w:bCs/>
+          <w:sz w:val="28"/>
+        </w:rPr>
+      </w:pPr>
+    </w:p>
+    <w:p>
+      <w:pPr>
+        <w:rPr>
+          <w:b/>
+          <w:bCs/>
+          <w:sz w:val="28"/>
+        </w:rPr>
+      </w:pPr>
+    </w:p>
+    <w:p>
+      <w:pPr>
+        <w:rPr>
+          <w:sz w:val="28"/>
+        </w:rPr>
+      </w:pPr>
+    </w:p>
+    <w:p>
+      <w:pPr>
+        <w:pStyle w:val="Heading1"/>
+        <w:tabs>
+          <w:tab w:val="left" w:pos="4837"/>
+        </w:tabs>
+        <w:ind w:left="709"/>
+        <w:rPr>
+          <w:b w:val="0"/>
+          <w:bCs w:val="0"/>
+          <w:sz w:val="24"/>
+          <w:szCs w:val="24"/>
+        </w:rPr>
+      </w:pPr>
+      <w:r>
+        <w:rPr>
+          <w:b w:val="0"/>
+          <w:bCs w:val="0"/>
+          <w:sz w:val="24"/>
+          <w:szCs w:val="24"/>
+        </w:rPr>
+        <w:t xml:space="preserve">After </w:t>
+      </w:r>
+      <w:r>
+        <w:rPr>
+          <w:b w:val="0"/>
+          <w:bCs w:val="0"/>
+          <w:sz w:val="24"/>
+          <w:szCs w:val="24"/>
+        </w:rPr>
+        <w:t>the submission of the form a copy of the bill is downloaded on the system and one copy is send to the customer via mail which has been input in the form. The sale page also provides an option to view all the bills that have produced till now.</w:t>
+      </w:r>
+    </w:p>
+    <w:p>
+      <w:pPr>
+        <w:pStyle w:val="Heading1"/>
+        <w:tabs>
+          <w:tab w:val="left" w:pos="4837"/>
+        </w:tabs>
+        <w:ind w:left="709"/>
+        <w:rPr>
+          <w:b w:val="0"/>
+          <w:bCs w:val="0"/>
+          <w:sz w:val="24"/>
+          <w:szCs w:val="24"/>
+        </w:rPr>
+      </w:pPr>
+    </w:p>
+    <w:p>
+      <w:pPr>
+        <w:pStyle w:val="Heading1"/>
+        <w:tabs>
+          <w:tab w:val="left" w:pos="4837"/>
+        </w:tabs>
+        <w:ind w:left="709"/>
+        <w:rPr>
+          <w:b w:val="0"/>
+          <w:bCs w:val="0"/>
+          <w:sz w:val="24"/>
+          <w:szCs w:val="24"/>
+        </w:rPr>
+      </w:pPr>
+    </w:p>
+    <w:p>
+      <w:pPr>
+        <w:pStyle w:val="Heading1"/>
+        <w:tabs>
+          <w:tab w:val="left" w:pos="4837"/>
+        </w:tabs>
+        <w:ind w:left="709"/>
+        <w:rPr>
+          <w:sz w:val="28"/>
+          <w:szCs w:val="28"/>
+        </w:rPr>
+      </w:pPr>
+      <w:r>
+        <w:rPr>
+          <w:sz w:val="28"/>
+          <w:szCs w:val="28"/>
+        </w:rPr>
+        <w:t>Purchase:</w:t>
+      </w:r>
+    </w:p>
+    <w:p>
+      <w:pPr>
+        <w:pStyle w:val="Heading1"/>
+        <w:tabs>
+          <w:tab w:val="left" w:pos="4837"/>
+        </w:tabs>
+        <w:ind w:left="709"/>
+        <w:rPr>
+          <w:sz w:val="28"/>
+          <w:szCs w:val="28"/>
+        </w:rPr>
+      </w:pPr>
+    </w:p>
+    <w:p>
+      <w:pPr>
+        <w:pStyle w:val="Heading1"/>
+        <w:tabs>
+          <w:tab w:val="left" w:pos="4837"/>
+        </w:tabs>
+        <w:ind w:left="709"/>
+        <w:rPr>
+          <w:b w:val="0"/>
+          <w:bCs w:val="0"/>
+          <w:sz w:val="24"/>
+          <w:szCs w:val="24"/>
+        </w:rPr>
+      </w:pPr>
+      <w:r>
+        <w:rPr>
+          <w:b w:val="0"/>
+          <w:bCs w:val="0"/>
+          <w:sz w:val="24"/>
+          <w:szCs w:val="24"/>
+        </w:rPr>
+        <w:t xml:space="preserve">Similar to the sale page, there is a purchase page where the retailer can fill up the form regarding the purchases they have made from the different wholesalers. This form fields includes name of the wholesaler and the details about the products that have been purchased from them. </w:t>
+      </w:r>
+    </w:p>
+    <w:p>
+      <w:pPr>
+        <w:pStyle w:val="Heading1"/>
+        <w:tabs>
+          <w:tab w:val="left" w:pos="4837"/>
+        </w:tabs>
+        <w:ind w:left="709"/>
+        <w:rPr>
+          <w:b w:val="0"/>
+          <w:bCs w:val="0"/>
+          <w:sz w:val="24"/>
+          <w:szCs w:val="24"/>
+        </w:rPr>
+      </w:pPr>
+      <w:r>
+        <w:rPr>
+          <w:b w:val="0"/>
+          <w:bCs w:val="0"/>
+          <w:noProof/>
+          <w:sz w:val="24"/>
+          <w:szCs w:val="24"/>
+        </w:rPr>
+        <w:drawing>
+          <wp:anchor distT="0" distB="0" distL="114300" distR="114300" simplePos="0" relativeHeight="251663360" behindDoc="0" locked="0" layoutInCell="1" allowOverlap="1" wp14:anchorId="3CBA750E" wp14:editId="68862EC4">
+            <wp:simplePos x="0" y="0"/>
+            <wp:positionH relativeFrom="margin">
+              <wp:align>center</wp:align>
+            </wp:positionH>
+            <wp:positionV relativeFrom="paragraph">
+              <wp:posOffset>177165</wp:posOffset>
+            </wp:positionV>
+            <wp:extent cx="6263640" cy="2773680"/>
+            <wp:effectExtent l="0" t="0" r="3810" b="7620"/>
+            <wp:wrapSquare wrapText="bothSides"/>
+            <wp:docPr id="16" name="Picture 16"/>
+            <wp:cNvGraphicFramePr>
+              <a:graphicFrameLocks xmlns:a="http://schemas.openxmlformats.org/drawingml/2006/main" noChangeAspect="1"/>
+            </wp:cNvGraphicFramePr>
+            <a:graphic xmlns:a="http://schemas.openxmlformats.org/drawingml/2006/main">
+              <a:graphicData uri="http://schemas.openxmlformats.org/drawingml/2006/picture">
+                <pic:pic xmlns:pic="http://schemas.openxmlformats.org/drawingml/2006/picture">
+                  <pic:nvPicPr>
+                    <pic:cNvPr id="16" name="Picture 16"/>
+                    <pic:cNvPicPr/>
+                  </pic:nvPicPr>
+                  <pic:blipFill>
+                    <a:blip r:embed="rId27" cstate="print">
+                      <a:extLst>
+                        <a:ext uri="{28A0092B-C50C-407E-A947-70E740481C1C}">
+                          <a14:useLocalDpi xmlns:a14="http://schemas.microsoft.com/office/drawing/2010/main" val="0"/>
+                        </a:ext>
+                      </a:extLst>
+                    </a:blip>
+                    <a:stretch>
+                      <a:fillRect/>
+                    </a:stretch>
+                  </pic:blipFill>
+                  <pic:spPr>
+                    <a:xfrm>
+                      <a:off x="0" y="0"/>
+                      <a:ext cx="6263640" cy="2773680"/>
+                    </a:xfrm>
+                    <a:prstGeom prst="rect">
+                      <a:avLst/>
+                    </a:prstGeom>
+                  </pic:spPr>
+                </pic:pic>
+              </a:graphicData>
+            </a:graphic>
+            <wp14:sizeRelH relativeFrom="page">
+              <wp14:pctWidth>0</wp14:pctWidth>
+            </wp14:sizeRelH>
+            <wp14:sizeRelV relativeFrom="page">
+              <wp14:pctHeight>0</wp14:pctHeight>
+            </wp14:sizeRelV>
+          </wp:anchor>
+        </w:drawing>
+      </w:r>
+    </w:p>
+    <w:p>
+      <w:pPr>
+        <w:pStyle w:val="Heading1"/>
+        <w:tabs>
+          <w:tab w:val="left" w:pos="4837"/>
+        </w:tabs>
+        <w:ind w:left="709"/>
+        <w:rPr>
+          <w:b w:val="0"/>
+          <w:bCs w:val="0"/>
+          <w:sz w:val="24"/>
+          <w:szCs w:val="24"/>
+        </w:rPr>
+      </w:pPr>
+    </w:p>
+    <w:p>
+      <w:pPr>
+        <w:pStyle w:val="Heading1"/>
+        <w:tabs>
+          <w:tab w:val="left" w:pos="4837"/>
+        </w:tabs>
+        <w:rPr>
+          <w:b w:val="0"/>
+          <w:bCs w:val="0"/>
+          <w:sz w:val="28"/>
+          <w:szCs w:val="24"/>
+        </w:rPr>
+      </w:pPr>
+    </w:p>
+    <w:p>
+      <w:pPr>
+        <w:pStyle w:val="Heading1"/>
+        <w:tabs>
+          <w:tab w:val="left" w:pos="4837"/>
+        </w:tabs>
+        <w:rPr>
+          <w:b w:val="0"/>
+          <w:bCs w:val="0"/>
+          <w:sz w:val="28"/>
+          <w:szCs w:val="24"/>
+        </w:rPr>
+      </w:pPr>
+    </w:p>
+    <w:p>
+      <w:pPr>
+        <w:pStyle w:val="Heading1"/>
+        <w:tabs>
+          <w:tab w:val="left" w:pos="4837"/>
+        </w:tabs>
+        <w:rPr>
+          <w:b w:val="0"/>
+          <w:bCs w:val="0"/>
+          <w:sz w:val="28"/>
+          <w:szCs w:val="24"/>
+        </w:rPr>
+      </w:pPr>
+    </w:p>
+    <w:p>
+      <w:pPr>
+        <w:pStyle w:val="Heading1"/>
+        <w:tabs>
+          <w:tab w:val="left" w:pos="4837"/>
+        </w:tabs>
+        <w:rPr>
+          <w:b w:val="0"/>
+          <w:bCs w:val="0"/>
+          <w:sz w:val="28"/>
+          <w:szCs w:val="24"/>
+        </w:rPr>
+      </w:pPr>
+    </w:p>
+    <w:p>
+      <w:pPr>
+        <w:pStyle w:val="Heading1"/>
+        <w:tabs>
+          <w:tab w:val="left" w:pos="4837"/>
+        </w:tabs>
+        <w:rPr>
+          <w:b w:val="0"/>
+          <w:bCs w:val="0"/>
+          <w:sz w:val="28"/>
+          <w:szCs w:val="24"/>
+        </w:rPr>
+      </w:pPr>
+    </w:p>
+    <w:p>
+      <w:pPr>
+        <w:pStyle w:val="Heading1"/>
+        <w:tabs>
+          <w:tab w:val="left" w:pos="4837"/>
+        </w:tabs>
+        <w:rPr>
+          <w:b w:val="0"/>
+          <w:bCs w:val="0"/>
+          <w:sz w:val="28"/>
+          <w:szCs w:val="24"/>
+        </w:rPr>
+      </w:pPr>
+    </w:p>
+    <w:p>
+      <w:pPr>
+        <w:pStyle w:val="Heading1"/>
+        <w:tabs>
+          <w:tab w:val="left" w:pos="4837"/>
+        </w:tabs>
+        <w:rPr>
+          <w:b w:val="0"/>
+          <w:bCs w:val="0"/>
+          <w:sz w:val="28"/>
+          <w:szCs w:val="24"/>
+        </w:rPr>
+      </w:pPr>
+    </w:p>
+    <w:p>
+      <w:pPr>
+        <w:pStyle w:val="Heading1"/>
+        <w:tabs>
+          <w:tab w:val="left" w:pos="4837"/>
+        </w:tabs>
+        <w:rPr>
+          <w:b w:val="0"/>
+          <w:bCs w:val="0"/>
+          <w:sz w:val="28"/>
+          <w:szCs w:val="24"/>
+        </w:rPr>
+      </w:pPr>
+    </w:p>
+    <w:p>
+      <w:pPr>
+        <w:pStyle w:val="Heading1"/>
+        <w:tabs>
+          <w:tab w:val="left" w:pos="4837"/>
+        </w:tabs>
+        <w:rPr>
+          <w:b w:val="0"/>
+          <w:bCs w:val="0"/>
+          <w:sz w:val="28"/>
+          <w:szCs w:val="24"/>
+        </w:rPr>
+      </w:pPr>
+    </w:p>
+    <w:p>
+      <w:pPr>
+        <w:pStyle w:val="Heading1"/>
+        <w:tabs>
+          <w:tab w:val="left" w:pos="4837"/>
+        </w:tabs>
+        <w:rPr>
+          <w:b w:val="0"/>
+          <w:bCs w:val="0"/>
+          <w:sz w:val="28"/>
+          <w:szCs w:val="24"/>
+        </w:rPr>
+      </w:pPr>
+    </w:p>
+    <w:p>
+      <w:pPr>
+        <w:pStyle w:val="Heading1"/>
+        <w:tabs>
+          <w:tab w:val="left" w:pos="4837"/>
+        </w:tabs>
+        <w:rPr>
+          <w:sz w:val="28"/>
+          <w:szCs w:val="24"/>
+        </w:rPr>
+      </w:pPr>
+      <w:r>
+        <w:rPr>
+          <w:sz w:val="28"/>
+          <w:szCs w:val="24"/>
+        </w:rPr>
+        <w:lastRenderedPageBreak/>
+        <w:t>Reports:</w:t>
+      </w:r>
+    </w:p>
+    <w:p>
+      <w:pPr>
+        <w:pStyle w:val="Heading1"/>
+        <w:tabs>
+          <w:tab w:val="left" w:pos="4837"/>
+        </w:tabs>
+        <w:rPr>
+          <w:sz w:val="28"/>
+          <w:szCs w:val="24"/>
+        </w:rPr>
+      </w:pPr>
+    </w:p>
+    <w:p>
+      <w:pPr>
+        <w:pStyle w:val="Heading1"/>
+        <w:tabs>
+          <w:tab w:val="left" w:pos="4837"/>
+        </w:tabs>
+        <w:rPr>
+          <w:b w:val="0"/>
+          <w:bCs w:val="0"/>
+          <w:sz w:val="24"/>
+          <w:szCs w:val="24"/>
+        </w:rPr>
+      </w:pPr>
+      <w:r>
+        <w:rPr>
+          <w:b w:val="0"/>
+          <w:bCs w:val="0"/>
+          <w:sz w:val="24"/>
+          <w:szCs w:val="24"/>
+        </w:rPr>
+        <w:t>This page gives an overview for all the sales that the retailer has made over the period of time.</w:t>
+      </w:r>
+    </w:p>
+    <w:p>
+      <w:pPr>
+        <w:pStyle w:val="Heading1"/>
+        <w:tabs>
+          <w:tab w:val="left" w:pos="4837"/>
+        </w:tabs>
+        <w:rPr>
+          <w:b w:val="0"/>
+          <w:bCs w:val="0"/>
+          <w:sz w:val="24"/>
+          <w:szCs w:val="24"/>
+        </w:rPr>
+      </w:pPr>
+      <w:r>
+        <w:rPr>
+          <w:b w:val="0"/>
+          <w:bCs w:val="0"/>
+          <w:sz w:val="24"/>
+          <w:szCs w:val="24"/>
+        </w:rPr>
+        <w:t>The top section contains information about items sold and purchased, items in stock and the number of employees. The mid or chart section contains the graphical representation of the stocks sold in the past. The footer or analysis section contains facts about the sale made last year, last month and last 24 hours.</w:t>
+      </w:r>
+    </w:p>
+    <w:p>
+      <w:pPr>
+        <w:pStyle w:val="Heading1"/>
+        <w:tabs>
+          <w:tab w:val="left" w:pos="4837"/>
+        </w:tabs>
+        <w:rPr>
+          <w:b w:val="0"/>
+          <w:bCs w:val="0"/>
+          <w:sz w:val="24"/>
+          <w:szCs w:val="24"/>
+        </w:rPr>
+      </w:pPr>
+    </w:p>
+    <w:p>
+      <w:pPr>
+        <w:pStyle w:val="Heading1"/>
+        <w:tabs>
+          <w:tab w:val="left" w:pos="4837"/>
+        </w:tabs>
+        <w:rPr>
+          <w:b w:val="0"/>
+          <w:bCs w:val="0"/>
+          <w:sz w:val="24"/>
+          <w:szCs w:val="24"/>
+        </w:rPr>
+      </w:pPr>
+      <w:r>
+        <w:rPr>
+          <w:b w:val="0"/>
+          <w:bCs w:val="0"/>
+          <w:noProof/>
+          <w:sz w:val="24"/>
+          <w:szCs w:val="24"/>
+        </w:rPr>
+        <w:drawing>
+          <wp:anchor distT="0" distB="0" distL="114300" distR="114300" simplePos="0" relativeHeight="251664384" behindDoc="0" locked="0" layoutInCell="1" allowOverlap="1" wp14:anchorId="783EC622" wp14:editId="412A80CF">
+            <wp:simplePos x="0" y="0"/>
+            <wp:positionH relativeFrom="column">
+              <wp:posOffset>873760</wp:posOffset>
+            </wp:positionH>
+            <wp:positionV relativeFrom="paragraph">
+              <wp:posOffset>45720</wp:posOffset>
+            </wp:positionV>
+            <wp:extent cx="5814060" cy="7292340"/>
+            <wp:effectExtent l="0" t="0" r="0" b="3810"/>
+            <wp:wrapSquare wrapText="bothSides"/>
+            <wp:docPr id="17" name="Picture 17"/>
+            <wp:cNvGraphicFramePr>
+              <a:graphicFrameLocks xmlns:a="http://schemas.openxmlformats.org/drawingml/2006/main" noChangeAspect="1"/>
+            </wp:cNvGraphicFramePr>
+            <a:graphic xmlns:a="http://schemas.openxmlformats.org/drawingml/2006/main">
+              <a:graphicData uri="http://schemas.openxmlformats.org/drawingml/2006/picture">
+                <pic:pic xmlns:pic="http://schemas.openxmlformats.org/drawingml/2006/picture">
+                  <pic:nvPicPr>
+                    <pic:cNvPr id="17" name="Picture 17"/>
+                    <pic:cNvPicPr/>
+                  </pic:nvPicPr>
+                  <pic:blipFill>
+                    <a:blip r:embed="rId28">
+                      <a:extLst>
+                        <a:ext uri="{28A0092B-C50C-407E-A947-70E740481C1C}">
+                          <a14:useLocalDpi xmlns:a14="http://schemas.microsoft.com/office/drawing/2010/main" val="0"/>
+                        </a:ext>
+                      </a:extLst>
+                    </a:blip>
+                    <a:stretch>
+                      <a:fillRect/>
+                    </a:stretch>
+                  </pic:blipFill>
+                  <pic:spPr>
+                    <a:xfrm>
+                      <a:off x="0" y="0"/>
+                      <a:ext cx="5814060" cy="7292340"/>
+                    </a:xfrm>
+                    <a:prstGeom prst="rect">
+                      <a:avLst/>
+                    </a:prstGeom>
+                  </pic:spPr>
+                </pic:pic>
+              </a:graphicData>
+            </a:graphic>
+            <wp14:sizeRelH relativeFrom="page">
+              <wp14:pctWidth>0</wp14:pctWidth>
+            </wp14:sizeRelH>
+            <wp14:sizeRelV relativeFrom="page">
+              <wp14:pctHeight>0</wp14:pctHeight>
+            </wp14:sizeRelV>
+          </wp:anchor>
+        </w:drawing>
+      </w:r>
+    </w:p>
+    <w:p>
+      <w:pPr>
+        <w:pStyle w:val="Heading1"/>
+        <w:tabs>
+          <w:tab w:val="left" w:pos="4837"/>
+        </w:tabs>
+        <w:rPr>
+          <w:b w:val="0"/>
+          <w:bCs w:val="0"/>
+          <w:sz w:val="28"/>
+          <w:szCs w:val="24"/>
+        </w:rPr>
+      </w:pPr>
+    </w:p>
+    <w:p>
+      <w:pPr>
+        <w:pStyle w:val="Heading1"/>
+        <w:tabs>
+          <w:tab w:val="left" w:pos="4837"/>
+        </w:tabs>
+        <w:rPr>
+          <w:b w:val="0"/>
+          <w:bCs w:val="0"/>
+          <w:sz w:val="28"/>
+          <w:szCs w:val="24"/>
+        </w:rPr>
+      </w:pPr>
+    </w:p>
+    <w:p>
+      <w:pPr>
+        <w:pStyle w:val="Heading1"/>
+        <w:tabs>
+          <w:tab w:val="left" w:pos="4837"/>
+        </w:tabs>
+        <w:rPr>
+          <w:b w:val="0"/>
+          <w:bCs w:val="0"/>
+          <w:sz w:val="28"/>
+          <w:szCs w:val="24"/>
+        </w:rPr>
+      </w:pPr>
+    </w:p>
+    <w:p>
+      <w:pPr>
+        <w:pStyle w:val="Heading1"/>
+        <w:tabs>
+          <w:tab w:val="left" w:pos="4837"/>
+        </w:tabs>
+        <w:rPr>
+          <w:b w:val="0"/>
+          <w:bCs w:val="0"/>
+          <w:sz w:val="28"/>
+          <w:szCs w:val="24"/>
+        </w:rPr>
+      </w:pPr>
+    </w:p>
+    <w:p>
+      <w:pPr>
+        <w:pStyle w:val="Heading1"/>
+        <w:tabs>
+          <w:tab w:val="left" w:pos="4837"/>
+        </w:tabs>
+        <w:rPr>
+          <w:b w:val="0"/>
+          <w:bCs w:val="0"/>
+          <w:sz w:val="28"/>
+          <w:szCs w:val="24"/>
+        </w:rPr>
+      </w:pPr>
+    </w:p>
+    <w:p>
+      <w:pPr>
+        <w:pStyle w:val="Heading1"/>
+        <w:tabs>
+          <w:tab w:val="left" w:pos="4837"/>
+        </w:tabs>
+        <w:rPr>
+          <w:b w:val="0"/>
+          <w:bCs w:val="0"/>
+          <w:sz w:val="28"/>
+          <w:szCs w:val="24"/>
+        </w:rPr>
+      </w:pPr>
+    </w:p>
+    <w:p>
+      <w:pPr>
+        <w:pStyle w:val="Heading1"/>
+        <w:tabs>
+          <w:tab w:val="left" w:pos="4837"/>
+        </w:tabs>
+        <w:rPr>
+          <w:b w:val="0"/>
+          <w:bCs w:val="0"/>
+          <w:sz w:val="28"/>
+          <w:szCs w:val="24"/>
+        </w:rPr>
+      </w:pPr>
+    </w:p>
+    <w:p>
+      <w:pPr>
+        <w:pStyle w:val="Heading1"/>
+        <w:tabs>
+          <w:tab w:val="left" w:pos="4837"/>
+        </w:tabs>
+        <w:rPr>
+          <w:b w:val="0"/>
+          <w:bCs w:val="0"/>
+          <w:sz w:val="28"/>
+          <w:szCs w:val="24"/>
+        </w:rPr>
+      </w:pPr>
+    </w:p>
+    <w:p>
+      <w:pPr>
+        <w:pStyle w:val="Heading1"/>
+        <w:tabs>
+          <w:tab w:val="left" w:pos="4837"/>
+        </w:tabs>
+        <w:rPr>
+          <w:b w:val="0"/>
+          <w:bCs w:val="0"/>
+          <w:sz w:val="28"/>
+          <w:szCs w:val="24"/>
+        </w:rPr>
+      </w:pPr>
+    </w:p>
+    <w:p>
+      <w:pPr>
+        <w:pStyle w:val="Heading1"/>
+        <w:tabs>
+          <w:tab w:val="left" w:pos="4837"/>
+        </w:tabs>
+        <w:rPr>
+          <w:b w:val="0"/>
+          <w:bCs w:val="0"/>
+          <w:sz w:val="28"/>
+          <w:szCs w:val="24"/>
+        </w:rPr>
+      </w:pPr>
+    </w:p>
+    <w:p>
+      <w:pPr>
+        <w:pStyle w:val="Heading1"/>
+        <w:tabs>
+          <w:tab w:val="left" w:pos="4837"/>
+        </w:tabs>
+        <w:rPr>
+          <w:b w:val="0"/>
+          <w:bCs w:val="0"/>
+          <w:sz w:val="28"/>
+          <w:szCs w:val="24"/>
+        </w:rPr>
+      </w:pPr>
+    </w:p>
+    <w:p>
+      <w:pPr>
+        <w:pStyle w:val="Heading1"/>
+        <w:tabs>
+          <w:tab w:val="left" w:pos="4837"/>
+        </w:tabs>
+        <w:rPr>
+          <w:b w:val="0"/>
+          <w:bCs w:val="0"/>
+          <w:sz w:val="28"/>
+          <w:szCs w:val="24"/>
+        </w:rPr>
+      </w:pPr>
+    </w:p>
+    <w:p>
+      <w:pPr>
+        <w:pStyle w:val="Heading1"/>
+        <w:tabs>
+          <w:tab w:val="left" w:pos="4837"/>
+        </w:tabs>
+        <w:rPr>
+          <w:b w:val="0"/>
+          <w:bCs w:val="0"/>
+          <w:sz w:val="28"/>
+          <w:szCs w:val="24"/>
+        </w:rPr>
+      </w:pPr>
+    </w:p>
+    <w:p>
+      <w:pPr>
+        <w:pStyle w:val="Heading1"/>
+        <w:tabs>
+          <w:tab w:val="left" w:pos="4837"/>
+        </w:tabs>
+        <w:rPr>
+          <w:b w:val="0"/>
+          <w:bCs w:val="0"/>
+          <w:sz w:val="28"/>
+          <w:szCs w:val="24"/>
+        </w:rPr>
+      </w:pPr>
+    </w:p>
+    <w:p>
+      <w:pPr>
+        <w:pStyle w:val="Heading1"/>
+        <w:tabs>
+          <w:tab w:val="left" w:pos="4837"/>
+        </w:tabs>
+        <w:rPr>
+          <w:b w:val="0"/>
+          <w:bCs w:val="0"/>
+          <w:sz w:val="28"/>
+          <w:szCs w:val="24"/>
+        </w:rPr>
+      </w:pPr>
+    </w:p>
+    <w:p>
+      <w:pPr>
+        <w:pStyle w:val="Heading1"/>
+        <w:tabs>
+          <w:tab w:val="left" w:pos="4837"/>
+        </w:tabs>
+        <w:rPr>
+          <w:b w:val="0"/>
+          <w:bCs w:val="0"/>
+          <w:sz w:val="28"/>
+          <w:szCs w:val="24"/>
+        </w:rPr>
+      </w:pPr>
+    </w:p>
+    <w:p>
+      <w:pPr>
+        <w:pStyle w:val="Heading1"/>
+        <w:tabs>
+          <w:tab w:val="left" w:pos="4837"/>
+        </w:tabs>
+        <w:rPr>
+          <w:b w:val="0"/>
+          <w:bCs w:val="0"/>
+          <w:sz w:val="28"/>
+          <w:szCs w:val="24"/>
+        </w:rPr>
+      </w:pPr>
+    </w:p>
+    <w:p>
+      <w:pPr>
+        <w:pStyle w:val="Heading1"/>
+        <w:tabs>
+          <w:tab w:val="left" w:pos="4837"/>
+        </w:tabs>
+        <w:rPr>
+          <w:b w:val="0"/>
+          <w:bCs w:val="0"/>
+          <w:sz w:val="28"/>
+          <w:szCs w:val="24"/>
+        </w:rPr>
+      </w:pPr>
+    </w:p>
+    <w:p>
+      <w:pPr>
+        <w:pStyle w:val="Heading1"/>
+        <w:tabs>
+          <w:tab w:val="left" w:pos="4837"/>
+        </w:tabs>
+        <w:rPr>
+          <w:b w:val="0"/>
+          <w:bCs w:val="0"/>
+          <w:sz w:val="28"/>
+          <w:szCs w:val="24"/>
+        </w:rPr>
+      </w:pPr>
+    </w:p>
+    <w:p>
+      <w:pPr>
+        <w:pStyle w:val="Heading1"/>
+        <w:tabs>
+          <w:tab w:val="left" w:pos="4837"/>
+        </w:tabs>
+        <w:rPr>
+          <w:b w:val="0"/>
+          <w:bCs w:val="0"/>
+          <w:sz w:val="28"/>
+          <w:szCs w:val="24"/>
+        </w:rPr>
+      </w:pPr>
+    </w:p>
+    <w:p>
+      <w:pPr>
+        <w:pStyle w:val="Heading1"/>
+        <w:tabs>
+          <w:tab w:val="left" w:pos="4837"/>
+        </w:tabs>
+        <w:rPr>
+          <w:b w:val="0"/>
+          <w:bCs w:val="0"/>
+          <w:sz w:val="28"/>
+          <w:szCs w:val="24"/>
+        </w:rPr>
+      </w:pPr>
+    </w:p>
+    <w:p>
+      <w:pPr>
+        <w:pStyle w:val="Heading1"/>
+        <w:tabs>
+          <w:tab w:val="left" w:pos="4837"/>
+        </w:tabs>
+        <w:rPr>
+          <w:b w:val="0"/>
+          <w:bCs w:val="0"/>
+          <w:sz w:val="28"/>
+          <w:szCs w:val="24"/>
+        </w:rPr>
+      </w:pPr>
+    </w:p>
+    <w:p>
+      <w:pPr>
+        <w:pStyle w:val="Heading1"/>
+        <w:tabs>
+          <w:tab w:val="left" w:pos="4837"/>
+        </w:tabs>
+        <w:rPr>
+          <w:b w:val="0"/>
+          <w:bCs w:val="0"/>
+          <w:sz w:val="28"/>
+          <w:szCs w:val="24"/>
+        </w:rPr>
+      </w:pPr>
+    </w:p>
+    <w:p>
+      <w:pPr>
+        <w:pStyle w:val="Heading1"/>
+        <w:tabs>
+          <w:tab w:val="left" w:pos="4837"/>
+        </w:tabs>
+        <w:rPr>
+          <w:b w:val="0"/>
+          <w:bCs w:val="0"/>
+          <w:sz w:val="28"/>
+          <w:szCs w:val="24"/>
+        </w:rPr>
+      </w:pPr>
+      <w:r>
+        <w:rPr>
+          <w:b w:val="0"/>
+          <w:bCs w:val="0"/>
+          <w:sz w:val="28"/>
+          <w:szCs w:val="24"/>
+        </w:rPr>
+        <w:tab/>
+      </w:r>
+    </w:p>
+    <w:p>
+      <w:pPr>
+        <w:ind w:left="709"/>
+        <w:rPr>
+          <w:b/>
+          <w:bCs/>
+          <w:sz w:val="28"/>
+        </w:rPr>
+      </w:pPr>
+      <w:r>
+        <w:rPr>
+          <w:b/>
+          <w:bCs/>
+          <w:sz w:val="28"/>
+        </w:rPr>
+        <w:lastRenderedPageBreak/>
+        <w:t>Search:</w:t>
+      </w:r>
+    </w:p>
+    <w:p>
+      <w:pPr>
+        <w:ind w:left="709"/>
+        <w:rPr>
+          <w:b/>
+          <w:bCs/>
+          <w:sz w:val="28"/>
+        </w:rPr>
+      </w:pPr>
+    </w:p>
+    <w:p>
+      <w:pPr>
+        <w:ind w:left="709"/>
+      </w:pPr>
+      <w:r>
+        <w:t xml:space="preserve">The search page </w:t>
+      </w:r>
+      <w:r>
+        <w:t xml:space="preserve">gives the retailer an interface to search all the bills that have been produced till now. The bill can be searched from 4 entities Customer Name, Bill Number, Date of Purchase and the Amount of the bill. After displaying the details of the bill, the retailer is given the option to download the bill or to delete it from the database. </w:t>
+      </w:r>
+    </w:p>
+    <w:p>
+      <w:pPr>
+        <w:ind w:left="709"/>
+      </w:pPr>
+    </w:p>
+    <w:p>
+      <w:pPr>
+        <w:ind w:left="709"/>
+      </w:pPr>
+      <w:r>
+        <w:rPr>
+          <w:noProof/>
+        </w:rPr>
+        <w:drawing>
+          <wp:anchor distT="0" distB="0" distL="114300" distR="114300" simplePos="0" relativeHeight="251665408" behindDoc="0" locked="0" layoutInCell="1" allowOverlap="1" wp14:anchorId="6E43E0A7" wp14:editId="530035BE">
+            <wp:simplePos x="0" y="0"/>
+            <wp:positionH relativeFrom="page">
+              <wp:posOffset>868680</wp:posOffset>
+            </wp:positionH>
+            <wp:positionV relativeFrom="paragraph">
+              <wp:posOffset>81280</wp:posOffset>
+            </wp:positionV>
+            <wp:extent cx="6155690" cy="2750820"/>
+            <wp:effectExtent l="0" t="0" r="0" b="0"/>
+            <wp:wrapSquare wrapText="bothSides"/>
+            <wp:docPr id="18" name="Picture 18"/>
+            <wp:cNvGraphicFramePr>
+              <a:graphicFrameLocks xmlns:a="http://schemas.openxmlformats.org/drawingml/2006/main" noChangeAspect="1"/>
+            </wp:cNvGraphicFramePr>
+            <a:graphic xmlns:a="http://schemas.openxmlformats.org/drawingml/2006/main">
+              <a:graphicData uri="http://schemas.openxmlformats.org/drawingml/2006/picture">
+                <pic:pic xmlns:pic="http://schemas.openxmlformats.org/drawingml/2006/picture">
+                  <pic:nvPicPr>
+                    <pic:cNvPr id="18" name="Picture 18"/>
+                    <pic:cNvPicPr/>
+                  </pic:nvPicPr>
+                  <pic:blipFill>
+                    <a:blip r:embed="rId29" cstate="print">
+                      <a:extLst>
+                        <a:ext uri="{28A0092B-C50C-407E-A947-70E740481C1C}">
+                          <a14:useLocalDpi xmlns:a14="http://schemas.microsoft.com/office/drawing/2010/main" val="0"/>
+                        </a:ext>
+                      </a:extLst>
+                    </a:blip>
+                    <a:stretch>
+                      <a:fillRect/>
+                    </a:stretch>
+                  </pic:blipFill>
+                  <pic:spPr>
+                    <a:xfrm>
+                      <a:off x="0" y="0"/>
+                      <a:ext cx="6155690" cy="2750820"/>
+                    </a:xfrm>
+                    <a:prstGeom prst="rect">
+                      <a:avLst/>
+                    </a:prstGeom>
+                  </pic:spPr>
+                </pic:pic>
+              </a:graphicData>
+            </a:graphic>
+            <wp14:sizeRelH relativeFrom="page">
+              <wp14:pctWidth>0</wp14:pctWidth>
+            </wp14:sizeRelH>
+            <wp14:sizeRelV relativeFrom="page">
+              <wp14:pctHeight>0</wp14:pctHeight>
+            </wp14:sizeRelV>
+          </wp:anchor>
+        </w:drawing>
+      </w:r>
+    </w:p>
+    <w:p>
+      <w:pPr>
+        <w:rPr>
+          <w:b/>
+          <w:bCs/>
+          <w:sz w:val="28"/>
+        </w:rPr>
+      </w:pPr>
+    </w:p>
+    <w:p>
+      <w:pPr>
+        <w:rPr>
+          <w:b/>
+          <w:bCs/>
+          <w:sz w:val="28"/>
+        </w:rPr>
+      </w:pPr>
+    </w:p>
+    <w:p>
+      <w:pPr>
+        <w:rPr>
+          <w:b/>
+          <w:bCs/>
+          <w:sz w:val="28"/>
+        </w:rPr>
+      </w:pPr>
+    </w:p>
+    <w:p>
+      <w:pPr>
+        <w:rPr>
+          <w:b/>
+          <w:bCs/>
+          <w:sz w:val="28"/>
+        </w:rPr>
+      </w:pPr>
+    </w:p>
+    <w:p>
+      <w:pPr>
+        <w:rPr>
+          <w:b/>
+          <w:bCs/>
+          <w:sz w:val="28"/>
+        </w:rPr>
+      </w:pPr>
+    </w:p>
+    <w:p>
+      <w:pPr>
+        <w:rPr>
+          <w:b/>
+          <w:bCs/>
+          <w:sz w:val="28"/>
+        </w:rPr>
+      </w:pPr>
+    </w:p>
+    <w:p>
+      <w:pPr>
+        <w:rPr>
+          <w:b/>
+          <w:bCs/>
+          <w:sz w:val="28"/>
+        </w:rPr>
+      </w:pPr>
+    </w:p>
+    <w:p>
+      <w:pPr>
+        <w:rPr>
+          <w:b/>
+          <w:bCs/>
+          <w:sz w:val="28"/>
+        </w:rPr>
+      </w:pPr>
+    </w:p>
+    <w:p>
+      <w:pPr>
+        <w:rPr>
+          <w:b/>
+          <w:bCs/>
+          <w:sz w:val="28"/>
+        </w:rPr>
+      </w:pPr>
+    </w:p>
+    <w:p>
+      <w:pPr>
+        <w:rPr>
+          <w:b/>
+          <w:bCs/>
+          <w:sz w:val="28"/>
+        </w:rPr>
+      </w:pPr>
+    </w:p>
+    <w:p>
+      <w:pPr>
+        <w:rPr>
+          <w:b/>
+          <w:bCs/>
+          <w:sz w:val="28"/>
+        </w:rPr>
+      </w:pPr>
+    </w:p>
+    <w:p>
+      <w:pPr>
+        <w:rPr>
+          <w:b/>
+          <w:bCs/>
+          <w:sz w:val="28"/>
+        </w:rPr>
+      </w:pPr>
+      <w:r>
+        <w:rPr>
+          <w:b/>
+          <w:bCs/>
+          <w:sz w:val="28"/>
+        </w:rPr>
+        <w:tab/>
+        <w:t>GST Return:</w:t>
+      </w:r>
+    </w:p>
+    <w:p>
+      <w:pPr>
+        <w:rPr>
+          <w:b/>
+          <w:bCs/>
+          <w:sz w:val="28"/>
+        </w:rPr>
+      </w:pPr>
+    </w:p>
+    <w:p>
+      <w:pPr>
+        <w:ind w:left="708"/>
+      </w:pPr>
+      <w:r>
+        <w:t>Today</w:t>
+      </w:r>
+      <w:r>
+        <w:rPr>
+          <w:b/>
+          <w:bCs/>
+          <w:sz w:val="28"/>
+        </w:rPr>
+        <w:t xml:space="preserve">, </w:t>
+      </w:r>
+      <w:r>
+        <w:t>retailers face many problems in the GST management of their shop. For this they have to high   paying CA for filing their GST. This problem is solved by our ERP by providing a GST return interface where the retailer can export the information of the GST of sale and purchase made over the period of time directly to its system.</w:t>
+      </w:r>
+      <w:r>
+        <w:t xml:space="preserve"> </w:t>
+      </w:r>
+    </w:p>
+    <w:p>
+      <w:pPr>
+        <w:ind w:left="708"/>
+      </w:pPr>
+    </w:p>
+    <w:p>
+      <w:pPr>
+        <w:ind w:left="708"/>
+      </w:pPr>
+    </w:p>
+    <w:p>
+      <w:pPr>
+        <w:ind w:left="708"/>
+        <w:rPr>
+          <w:sz w:val="28"/>
+        </w:rPr>
+      </w:pPr>
+      <w:r>
+        <w:rPr>
+          <w:b/>
+          <w:bCs/>
+          <w:noProof/>
+          <w:sz w:val="28"/>
+        </w:rPr>
+        <w:drawing>
+          <wp:anchor distT="0" distB="0" distL="114300" distR="114300" simplePos="0" relativeHeight="251666432" behindDoc="0" locked="0" layoutInCell="1" allowOverlap="1" wp14:anchorId="1DEF4219" wp14:editId="43DA62F7">
+            <wp:simplePos x="0" y="0"/>
+            <wp:positionH relativeFrom="page">
+              <wp:align>center</wp:align>
+            </wp:positionH>
+            <wp:positionV relativeFrom="paragraph">
+              <wp:posOffset>3810</wp:posOffset>
+            </wp:positionV>
+            <wp:extent cx="6080760" cy="2496185"/>
+            <wp:effectExtent l="0" t="0" r="0" b="0"/>
+            <wp:wrapSquare wrapText="bothSides"/>
+            <wp:docPr id="19" name="Picture 19"/>
+            <wp:cNvGraphicFramePr>
+              <a:graphicFrameLocks xmlns:a="http://schemas.openxmlformats.org/drawingml/2006/main" noChangeAspect="1"/>
+            </wp:cNvGraphicFramePr>
+            <a:graphic xmlns:a="http://schemas.openxmlformats.org/drawingml/2006/main">
+              <a:graphicData uri="http://schemas.openxmlformats.org/drawingml/2006/picture">
+                <pic:pic xmlns:pic="http://schemas.openxmlformats.org/drawingml/2006/picture">
+                  <pic:nvPicPr>
+                    <pic:cNvPr id="19" name="Picture 19"/>
+                    <pic:cNvPicPr/>
+                  </pic:nvPicPr>
+                  <pic:blipFill>
+                    <a:blip r:embed="rId30" cstate="print">
+                      <a:extLst>
+                        <a:ext uri="{28A0092B-C50C-407E-A947-70E740481C1C}">
+                          <a14:useLocalDpi xmlns:a14="http://schemas.microsoft.com/office/drawing/2010/main" val="0"/>
+                        </a:ext>
+                      </a:extLst>
+                    </a:blip>
+                    <a:stretch>
+                      <a:fillRect/>
+                    </a:stretch>
+                  </pic:blipFill>
+                  <pic:spPr>
+                    <a:xfrm>
+                      <a:off x="0" y="0"/>
+                      <a:ext cx="6080760" cy="2496185"/>
+                    </a:xfrm>
+                    <a:prstGeom prst="rect">
+                      <a:avLst/>
+                    </a:prstGeom>
+                  </pic:spPr>
+                </pic:pic>
+              </a:graphicData>
+            </a:graphic>
+            <wp14:sizeRelH relativeFrom="page">
+              <wp14:pctWidth>0</wp14:pctWidth>
+            </wp14:sizeRelH>
+            <wp14:sizeRelV relativeFrom="page">
+              <wp14:pctHeight>0</wp14:pctHeight>
+            </wp14:sizeRelV>
+          </wp:anchor>
+        </w:drawing>
+      </w:r>
+      <w:r>
+        <w:rPr>
+          <w:b/>
+          <w:bCs/>
+          <w:sz w:val="28"/>
+        </w:rPr>
+        <w:br w:type="page"/>
+      </w:r>
     </w:p>
     <w:p>
       <w:pPr>
@@ -12032,7 +14887,7 @@
         </w:rPr>
         <w:t>https</w:t>
       </w:r>
-      <w:hyperlink r:id="rId20">
+      <w:hyperlink r:id="rId31">
         <w:r>
           <w:rPr>
             <w:sz w:val="28"/>
@@ -12041,7 +14896,6 @@
           <w:t>://ww</w:t>
         </w:r>
       </w:hyperlink>
-      <w:proofErr w:type="gramStart"/>
       <w:r>
         <w:rPr>
           <w:sz w:val="28"/>
@@ -12049,30 +14903,15 @@
         </w:rPr>
         <w:t>w.q</w:t>
       </w:r>
-      <w:proofErr w:type="gramEnd"/>
-      <w:r>
-        <w:fldChar w:fldCharType="begin"/>
-      </w:r>
-      <w:r>
-        <w:instrText xml:space="preserve"> HYPERLINK "http://www.quora.com/" \h </w:instrText>
-      </w:r>
-      <w:r>
-        <w:fldChar w:fldCharType="separate"/>
-      </w:r>
-      <w:r>
-        <w:rPr>
-          <w:sz w:val="28"/>
-          <w:u w:val="single"/>
-        </w:rPr>
-        <w:t>uora.com</w:t>
-      </w:r>
-      <w:r>
-        <w:rPr>
-          <w:sz w:val="28"/>
-          <w:u w:val="single"/>
-        </w:rPr>
-        <w:fldChar w:fldCharType="end"/>
-      </w:r>
+      <w:hyperlink r:id="rId32">
+        <w:r>
+          <w:rPr>
+            <w:sz w:val="28"/>
+            <w:u w:val="single"/>
+          </w:rPr>
+          <w:t>uora.com</w:t>
+        </w:r>
+      </w:hyperlink>
     </w:p>
     <w:p>
       <w:pPr>
@@ -12137,7 +14976,7 @@
         </w:rPr>
         <w:t>https</w:t>
       </w:r>
-      <w:hyperlink r:id="rId21">
+      <w:hyperlink r:id="rId33">
         <w:r>
           <w:rPr>
             <w:sz w:val="28"/>
@@ -12153,7 +14992,7 @@
         </w:rPr>
         <w:t>w.</w:t>
       </w:r>
-      <w:hyperlink r:id="rId22">
+      <w:hyperlink r:id="rId34">
         <w:r>
           <w:rPr>
             <w:sz w:val="28"/>
@@ -12169,7 +15008,7 @@
         </w:rPr>
         <w:t>c</w:t>
       </w:r>
-      <w:hyperlink r:id="rId23">
+      <w:hyperlink r:id="rId35">
         <w:r>
           <w:rPr>
             <w:sz w:val="28"/>
@@ -12208,7 +15047,7 @@
         </w:rPr>
         <w:t>https</w:t>
       </w:r>
-      <w:hyperlink r:id="rId24">
+      <w:hyperlink r:id="rId36">
         <w:r>
           <w:rPr>
             <w:sz w:val="28"/>
@@ -12217,7 +15056,6 @@
           <w:t>://ww</w:t>
         </w:r>
       </w:hyperlink>
-      <w:proofErr w:type="gramStart"/>
       <w:r>
         <w:rPr>
           <w:sz w:val="28"/>
@@ -12225,30 +15063,15 @@
         </w:rPr>
         <w:t>w.u</w:t>
       </w:r>
-      <w:proofErr w:type="gramEnd"/>
-      <w:r>
-        <w:fldChar w:fldCharType="begin"/>
-      </w:r>
-      <w:r>
-        <w:instrText xml:space="preserve"> HYPERLINK "http://www.udemy.com/course/python-and-django-full-stack-web-" \h </w:instrText>
-      </w:r>
-      <w:r>
-        <w:fldChar w:fldCharType="separate"/>
-      </w:r>
-      <w:r>
-        <w:rPr>
-          <w:sz w:val="28"/>
-          <w:u w:val="single"/>
-        </w:rPr>
-        <w:t>demy.com/course/python-and-django-full-stack-web-</w:t>
-      </w:r>
-      <w:r>
-        <w:rPr>
-          <w:sz w:val="28"/>
-          <w:u w:val="single"/>
-        </w:rPr>
-        <w:fldChar w:fldCharType="end"/>
-      </w:r>
+      <w:hyperlink r:id="rId37">
+        <w:r>
+          <w:rPr>
+            <w:sz w:val="28"/>
+            <w:u w:val="single"/>
+          </w:rPr>
+          <w:t>demy.com/course/python-and-django-full-stack-web-</w:t>
+        </w:r>
+      </w:hyperlink>
     </w:p>
     <w:p>
       <w:pPr>
@@ -12305,7 +15128,7 @@
         </w:rPr>
         <w:t>https</w:t>
       </w:r>
-      <w:hyperlink r:id="rId25">
+      <w:hyperlink r:id="rId38">
         <w:r>
           <w:rPr>
             <w:sz w:val="28"/>
@@ -12314,7 +15137,6 @@
           <w:t>://ww</w:t>
         </w:r>
       </w:hyperlink>
-      <w:proofErr w:type="gramStart"/>
       <w:r>
         <w:rPr>
           <w:sz w:val="28"/>
@@ -12322,8 +15144,7 @@
         </w:rPr>
         <w:t>w.y</w:t>
       </w:r>
-      <w:proofErr w:type="gramEnd"/>
-      <w:hyperlink r:id="rId26">
+      <w:hyperlink r:id="rId39">
         <w:r>
           <w:rPr>
             <w:sz w:val="28"/>
@@ -12491,7 +15312,7 @@
           <w:sz w:val="28"/>
         </w:rPr>
         <w:sectPr>
-          <w:footerReference w:type="default" r:id="rId27"/>
+          <w:footerReference w:type="default" r:id="rId40"/>
           <w:pgSz w:w="11906" w:h="16838"/>
           <w:pgMar w:top="1040" w:right="360" w:bottom="1200" w:left="460" w:header="0" w:footer="945" w:gutter="0"/>
           <w:cols w:space="720"/>
@@ -12523,7 +15344,7 @@
       </w:pPr>
     </w:p>
     <w:sectPr>
-      <w:footerReference w:type="default" r:id="rId28"/>
+      <w:footerReference w:type="default" r:id="rId41"/>
       <w:pgSz w:w="11906" w:h="16838"/>
       <w:pgMar w:top="1040" w:right="360" w:bottom="1200" w:left="460" w:header="0" w:footer="945" w:gutter="0"/>
       <w:cols w:space="720"/>
@@ -18007,6 +20828,35 @@
     <w:basedOn w:val="DefaultParagraphFont"/>
     <w:rsid w:val="003B0C12"/>
   </w:style>
+  <w:style w:type="paragraph" w:styleId="Header">
+    <w:name w:val="header"/>
+    <w:basedOn w:val="Normal"/>
+    <w:link w:val="HeaderChar"/>
+    <w:uiPriority w:val="99"/>
+    <w:unhideWhenUsed/>
+    <w:rsid w:val="000C164E"/>
+    <w:pPr>
+      <w:tabs>
+        <w:tab w:val="center" w:pos="4513"/>
+        <w:tab w:val="right" w:pos="9026"/>
+      </w:tabs>
+    </w:pPr>
+    <w:rPr>
+      <w:rFonts w:cs="Mangal"/>
+      <w:szCs w:val="21"/>
+    </w:rPr>
+  </w:style>
+  <w:style w:type="character" w:customStyle="1" w:styleId="HeaderChar">
+    <w:name w:val="Header Char"/>
+    <w:basedOn w:val="DefaultParagraphFont"/>
+    <w:link w:val="Header"/>
+    <w:uiPriority w:val="99"/>
+    <w:rsid w:val="000C164E"/>
+    <w:rPr>
+      <w:rFonts w:ascii="Times New Roman" w:eastAsia="Times New Roman" w:hAnsi="Times New Roman" w:cs="Mangal"/>
+      <w:szCs w:val="21"/>
+    </w:rPr>
+  </w:style>
 </w:styles>
 </file>
 

</xml_diff>